<commit_message>
Fokin LR №2 done
</commit_message>
<xml_diff>
--- a/fokin_sem2_lr2/fokin_otchet_sem2_lr2.docx
+++ b/fokin_sem2_lr2/fokin_otchet_sem2_lr2.docx
@@ -356,9 +356,9 @@
         <w:tblLook w:val="04a0" w:noVBand="1" w:noHBand="0" w:lastColumn="0" w:firstColumn="1" w:lastRow="0" w:firstRow="1"/>
       </w:tblPr>
       <w:tblGrid>
-        <w:gridCol w:w="4343"/>
+        <w:gridCol w:w="4342"/>
         <w:gridCol w:w="2609"/>
-        <w:gridCol w:w="2902"/>
+        <w:gridCol w:w="2903"/>
       </w:tblGrid>
       <w:tr>
         <w:trPr>
@@ -366,7 +366,7 @@
         </w:trPr>
         <w:tc>
           <w:tcPr>
-            <w:tcW w:w="4343" w:type="dxa"/>
+            <w:tcW w:w="4342" w:type="dxa"/>
             <w:tcBorders/>
             <w:shd w:fill="auto" w:val="clear"/>
             <w:vAlign w:val="bottom"/>
@@ -427,7 +427,7 @@
         </w:tc>
         <w:tc>
           <w:tcPr>
-            <w:tcW w:w="2902" w:type="dxa"/>
+            <w:tcW w:w="2903" w:type="dxa"/>
             <w:tcBorders/>
             <w:shd w:fill="auto" w:val="clear"/>
             <w:vAlign w:val="bottom"/>
@@ -468,7 +468,7 @@
         </w:trPr>
         <w:tc>
           <w:tcPr>
-            <w:tcW w:w="4343" w:type="dxa"/>
+            <w:tcW w:w="4342" w:type="dxa"/>
             <w:tcBorders/>
             <w:shd w:fill="auto" w:val="clear"/>
             <w:vAlign w:val="bottom"/>
@@ -530,7 +530,7 @@
         </w:tc>
         <w:tc>
           <w:tcPr>
-            <w:tcW w:w="2902" w:type="dxa"/>
+            <w:tcW w:w="2903" w:type="dxa"/>
             <w:tcBorders/>
             <w:shd w:fill="auto" w:val="clear"/>
             <w:vAlign w:val="bottom"/>
@@ -1469,12 +1469,12 @@
         <w:spacing w:before="0" w:after="200"/>
         <w:contextualSpacing/>
         <w:rPr>
-          <w:rFonts w:ascii="Ubuntu" w:hAnsi="Ubuntu"/>
-        </w:rPr>
-      </w:pPr>
-      <w:r>
-        <w:rPr>
-          <w:rFonts w:ascii="Ubuntu" w:hAnsi="Ubuntu"/>
+          <w:rFonts w:ascii="Bitstream Charter" w:hAnsi="Bitstream Charter"/>
+        </w:rPr>
+      </w:pPr>
+      <w:r>
+        <w:rPr>
+          <w:rFonts w:ascii="Bitstream Charter" w:hAnsi="Bitstream Charter"/>
           <w:sz w:val="20"/>
           <w:szCs w:val="20"/>
           <w:lang w:val="en-US"/>
@@ -1488,12 +1488,12 @@
         <w:spacing w:before="0" w:after="200"/>
         <w:contextualSpacing/>
         <w:rPr>
-          <w:rFonts w:ascii="Ubuntu" w:hAnsi="Ubuntu"/>
-        </w:rPr>
-      </w:pPr>
-      <w:r>
-        <w:rPr>
-          <w:rFonts w:ascii="Ubuntu" w:hAnsi="Ubuntu"/>
+          <w:rFonts w:ascii="Bitstream Charter" w:hAnsi="Bitstream Charter"/>
+        </w:rPr>
+      </w:pPr>
+      <w:r>
+        <w:rPr>
+          <w:rFonts w:ascii="Bitstream Charter" w:hAnsi="Bitstream Charter"/>
           <w:sz w:val="20"/>
           <w:szCs w:val="20"/>
           <w:lang w:val="en-US"/>
@@ -1502,7 +1502,7 @@
       </w:r>
       <w:r>
         <w:rPr>
-          <w:rFonts w:ascii="Ubuntu" w:hAnsi="Ubuntu"/>
+          <w:rFonts w:ascii="Bitstream Charter" w:hAnsi="Bitstream Charter"/>
           <w:sz w:val="20"/>
           <w:szCs w:val="20"/>
           <w:lang w:val="en-US"/>
@@ -1523,22 +1523,22 @@
       </w:pPr>
       <w:r>
         <w:rPr>
-          <w:rFonts w:ascii="Ubuntu" w:hAnsi="Ubuntu"/>
-        </w:rPr>
-      </w:r>
-    </w:p>
-    <w:p>
-      <w:pPr>
-        <w:pStyle w:val="Normal"/>
-        <w:spacing w:before="0" w:after="200"/>
-        <w:contextualSpacing/>
-        <w:rPr>
-          <w:rFonts w:ascii="Ubuntu" w:hAnsi="Ubuntu"/>
-        </w:rPr>
-      </w:pPr>
-      <w:r>
-        <w:rPr>
-          <w:rFonts w:ascii="Ubuntu" w:hAnsi="Ubuntu"/>
+          <w:rFonts w:ascii="Bitstream Charter" w:hAnsi="Bitstream Charter"/>
+        </w:rPr>
+      </w:r>
+    </w:p>
+    <w:p>
+      <w:pPr>
+        <w:pStyle w:val="Normal"/>
+        <w:spacing w:before="0" w:after="200"/>
+        <w:contextualSpacing/>
+        <w:rPr>
+          <w:rFonts w:ascii="Bitstream Charter" w:hAnsi="Bitstream Charter"/>
+        </w:rPr>
+      </w:pPr>
+      <w:r>
+        <w:rPr>
+          <w:rFonts w:ascii="Bitstream Charter" w:hAnsi="Bitstream Charter"/>
           <w:sz w:val="20"/>
           <w:szCs w:val="20"/>
           <w:lang w:val="en-US"/>
@@ -1547,7 +1547,7 @@
       </w:r>
       <w:r>
         <w:rPr>
-          <w:rFonts w:ascii="Ubuntu" w:hAnsi="Ubuntu"/>
+          <w:rFonts w:ascii="Bitstream Charter" w:hAnsi="Bitstream Charter"/>
           <w:sz w:val="20"/>
           <w:szCs w:val="20"/>
           <w:lang w:val="en-US"/>
@@ -1561,12 +1561,12 @@
         <w:spacing w:before="0" w:after="200"/>
         <w:contextualSpacing/>
         <w:rPr>
-          <w:rFonts w:ascii="Ubuntu" w:hAnsi="Ubuntu"/>
-        </w:rPr>
-      </w:pPr>
-      <w:r>
-        <w:rPr>
-          <w:rFonts w:ascii="Ubuntu" w:hAnsi="Ubuntu"/>
+          <w:rFonts w:ascii="Bitstream Charter" w:hAnsi="Bitstream Charter"/>
+        </w:rPr>
+      </w:pPr>
+      <w:r>
+        <w:rPr>
+          <w:rFonts w:ascii="Bitstream Charter" w:hAnsi="Bitstream Charter"/>
           <w:sz w:val="20"/>
           <w:szCs w:val="20"/>
           <w:lang w:val="en-US"/>
@@ -1580,12 +1580,12 @@
         <w:spacing w:before="0" w:after="200"/>
         <w:contextualSpacing/>
         <w:rPr>
-          <w:rFonts w:ascii="Ubuntu" w:hAnsi="Ubuntu"/>
-        </w:rPr>
-      </w:pPr>
-      <w:r>
-        <w:rPr>
-          <w:rFonts w:ascii="Ubuntu" w:hAnsi="Ubuntu"/>
+          <w:rFonts w:ascii="Bitstream Charter" w:hAnsi="Bitstream Charter"/>
+        </w:rPr>
+      </w:pPr>
+      <w:r>
+        <w:rPr>
+          <w:rFonts w:ascii="Bitstream Charter" w:hAnsi="Bitstream Charter"/>
           <w:sz w:val="20"/>
           <w:szCs w:val="20"/>
           <w:lang w:val="en-US"/>
@@ -1599,12 +1599,12 @@
         <w:spacing w:before="0" w:after="200"/>
         <w:contextualSpacing/>
         <w:rPr>
-          <w:rFonts w:ascii="Ubuntu" w:hAnsi="Ubuntu"/>
-        </w:rPr>
-      </w:pPr>
-      <w:r>
-        <w:rPr>
-          <w:rFonts w:ascii="Ubuntu" w:hAnsi="Ubuntu"/>
+          <w:rFonts w:ascii="Bitstream Charter" w:hAnsi="Bitstream Charter"/>
+        </w:rPr>
+      </w:pPr>
+      <w:r>
+        <w:rPr>
+          <w:rFonts w:ascii="Bitstream Charter" w:hAnsi="Bitstream Charter"/>
           <w:sz w:val="20"/>
           <w:szCs w:val="20"/>
           <w:lang w:val="en-US"/>
@@ -1618,12 +1618,12 @@
         <w:spacing w:before="0" w:after="200"/>
         <w:contextualSpacing/>
         <w:rPr>
-          <w:rFonts w:ascii="Ubuntu" w:hAnsi="Ubuntu"/>
-        </w:rPr>
-      </w:pPr>
-      <w:r>
-        <w:rPr>
-          <w:rFonts w:ascii="Ubuntu" w:hAnsi="Ubuntu"/>
+          <w:rFonts w:ascii="Bitstream Charter" w:hAnsi="Bitstream Charter"/>
+        </w:rPr>
+      </w:pPr>
+      <w:r>
+        <w:rPr>
+          <w:rFonts w:ascii="Bitstream Charter" w:hAnsi="Bitstream Charter"/>
           <w:sz w:val="20"/>
           <w:szCs w:val="20"/>
           <w:lang w:val="en-US"/>
@@ -1644,22 +1644,22 @@
       </w:pPr>
       <w:r>
         <w:rPr>
-          <w:rFonts w:ascii="Ubuntu" w:hAnsi="Ubuntu"/>
-        </w:rPr>
-      </w:r>
-    </w:p>
-    <w:p>
-      <w:pPr>
-        <w:pStyle w:val="Normal"/>
-        <w:spacing w:before="0" w:after="200"/>
-        <w:contextualSpacing/>
-        <w:rPr>
-          <w:rFonts w:ascii="Ubuntu" w:hAnsi="Ubuntu"/>
-        </w:rPr>
-      </w:pPr>
-      <w:r>
-        <w:rPr>
-          <w:rFonts w:ascii="Ubuntu" w:hAnsi="Ubuntu"/>
+          <w:rFonts w:ascii="Bitstream Charter" w:hAnsi="Bitstream Charter"/>
+        </w:rPr>
+      </w:r>
+    </w:p>
+    <w:p>
+      <w:pPr>
+        <w:pStyle w:val="Normal"/>
+        <w:spacing w:before="0" w:after="200"/>
+        <w:contextualSpacing/>
+        <w:rPr>
+          <w:rFonts w:ascii="Bitstream Charter" w:hAnsi="Bitstream Charter"/>
+        </w:rPr>
+      </w:pPr>
+      <w:r>
+        <w:rPr>
+          <w:rFonts w:ascii="Bitstream Charter" w:hAnsi="Bitstream Charter"/>
           <w:sz w:val="20"/>
           <w:szCs w:val="20"/>
           <w:lang w:val="en-US"/>
@@ -1673,12 +1673,12 @@
         <w:spacing w:before="0" w:after="200"/>
         <w:contextualSpacing/>
         <w:rPr>
-          <w:rFonts w:ascii="Ubuntu" w:hAnsi="Ubuntu"/>
-        </w:rPr>
-      </w:pPr>
-      <w:r>
-        <w:rPr>
-          <w:rFonts w:ascii="Ubuntu" w:hAnsi="Ubuntu"/>
+          <w:rFonts w:ascii="Bitstream Charter" w:hAnsi="Bitstream Charter"/>
+        </w:rPr>
+      </w:pPr>
+      <w:r>
+        <w:rPr>
+          <w:rFonts w:ascii="Bitstream Charter" w:hAnsi="Bitstream Charter"/>
           <w:sz w:val="20"/>
           <w:szCs w:val="20"/>
           <w:lang w:val="en-US"/>
@@ -1699,22 +1699,22 @@
       </w:pPr>
       <w:r>
         <w:rPr>
-          <w:rFonts w:ascii="Ubuntu" w:hAnsi="Ubuntu"/>
-        </w:rPr>
-      </w:r>
-    </w:p>
-    <w:p>
-      <w:pPr>
-        <w:pStyle w:val="Normal"/>
-        <w:spacing w:before="0" w:after="200"/>
-        <w:contextualSpacing/>
-        <w:rPr>
-          <w:rFonts w:ascii="Ubuntu" w:hAnsi="Ubuntu"/>
-        </w:rPr>
-      </w:pPr>
-      <w:r>
-        <w:rPr>
-          <w:rFonts w:ascii="Ubuntu" w:hAnsi="Ubuntu"/>
+          <w:rFonts w:ascii="Bitstream Charter" w:hAnsi="Bitstream Charter"/>
+        </w:rPr>
+      </w:r>
+    </w:p>
+    <w:p>
+      <w:pPr>
+        <w:pStyle w:val="Normal"/>
+        <w:spacing w:before="0" w:after="200"/>
+        <w:contextualSpacing/>
+        <w:rPr>
+          <w:rFonts w:ascii="Bitstream Charter" w:hAnsi="Bitstream Charter"/>
+        </w:rPr>
+      </w:pPr>
+      <w:r>
+        <w:rPr>
+          <w:rFonts w:ascii="Bitstream Charter" w:hAnsi="Bitstream Charter"/>
           <w:sz w:val="20"/>
           <w:szCs w:val="20"/>
           <w:lang w:val="en-US"/>
@@ -1728,12 +1728,12 @@
         <w:spacing w:before="0" w:after="200"/>
         <w:contextualSpacing/>
         <w:rPr>
-          <w:rFonts w:ascii="Ubuntu" w:hAnsi="Ubuntu"/>
-        </w:rPr>
-      </w:pPr>
-      <w:r>
-        <w:rPr>
-          <w:rFonts w:ascii="Ubuntu" w:hAnsi="Ubuntu"/>
+          <w:rFonts w:ascii="Bitstream Charter" w:hAnsi="Bitstream Charter"/>
+        </w:rPr>
+      </w:pPr>
+      <w:r>
+        <w:rPr>
+          <w:rFonts w:ascii="Bitstream Charter" w:hAnsi="Bitstream Charter"/>
           <w:sz w:val="20"/>
           <w:szCs w:val="20"/>
           <w:lang w:val="en-US"/>
@@ -1747,12 +1747,12 @@
         <w:spacing w:before="0" w:after="200"/>
         <w:contextualSpacing/>
         <w:rPr>
-          <w:rFonts w:ascii="Ubuntu" w:hAnsi="Ubuntu"/>
-        </w:rPr>
-      </w:pPr>
-      <w:r>
-        <w:rPr>
-          <w:rFonts w:ascii="Ubuntu" w:hAnsi="Ubuntu"/>
+          <w:rFonts w:ascii="Bitstream Charter" w:hAnsi="Bitstream Charter"/>
+        </w:rPr>
+      </w:pPr>
+      <w:r>
+        <w:rPr>
+          <w:rFonts w:ascii="Bitstream Charter" w:hAnsi="Bitstream Charter"/>
           <w:sz w:val="20"/>
           <w:szCs w:val="20"/>
           <w:lang w:val="en-US"/>
@@ -1766,12 +1766,12 @@
         <w:spacing w:before="0" w:after="200"/>
         <w:contextualSpacing/>
         <w:rPr>
-          <w:rFonts w:ascii="Ubuntu" w:hAnsi="Ubuntu"/>
-        </w:rPr>
-      </w:pPr>
-      <w:r>
-        <w:rPr>
-          <w:rFonts w:ascii="Ubuntu" w:hAnsi="Ubuntu"/>
+          <w:rFonts w:ascii="Bitstream Charter" w:hAnsi="Bitstream Charter"/>
+        </w:rPr>
+      </w:pPr>
+      <w:r>
+        <w:rPr>
+          <w:rFonts w:ascii="Bitstream Charter" w:hAnsi="Bitstream Charter"/>
           <w:sz w:val="20"/>
           <w:szCs w:val="20"/>
           <w:lang w:val="en-US"/>
@@ -1780,7 +1780,7 @@
       </w:r>
       <w:r>
         <w:rPr>
-          <w:rFonts w:ascii="Ubuntu" w:hAnsi="Ubuntu"/>
+          <w:rFonts w:ascii="Bitstream Charter" w:hAnsi="Bitstream Charter"/>
           <w:sz w:val="20"/>
           <w:szCs w:val="20"/>
           <w:lang w:val="en-US"/>
@@ -1794,12 +1794,12 @@
         <w:spacing w:before="0" w:after="200"/>
         <w:contextualSpacing/>
         <w:rPr>
-          <w:rFonts w:ascii="Ubuntu" w:hAnsi="Ubuntu"/>
-        </w:rPr>
-      </w:pPr>
-      <w:r>
-        <w:rPr>
-          <w:rFonts w:ascii="Ubuntu" w:hAnsi="Ubuntu"/>
+          <w:rFonts w:ascii="Bitstream Charter" w:hAnsi="Bitstream Charter"/>
+        </w:rPr>
+      </w:pPr>
+      <w:r>
+        <w:rPr>
+          <w:rFonts w:ascii="Bitstream Charter" w:hAnsi="Bitstream Charter"/>
           <w:sz w:val="20"/>
           <w:szCs w:val="20"/>
           <w:lang w:val="en-US"/>
@@ -1808,7 +1808,7 @@
       </w:r>
       <w:r>
         <w:rPr>
-          <w:rFonts w:ascii="Ubuntu" w:hAnsi="Ubuntu"/>
+          <w:rFonts w:ascii="Bitstream Charter" w:hAnsi="Bitstream Charter"/>
           <w:sz w:val="20"/>
           <w:szCs w:val="20"/>
           <w:lang w:val="en-US"/>
@@ -1822,12 +1822,12 @@
         <w:spacing w:before="0" w:after="200"/>
         <w:contextualSpacing/>
         <w:rPr>
-          <w:rFonts w:ascii="Ubuntu" w:hAnsi="Ubuntu"/>
-        </w:rPr>
-      </w:pPr>
-      <w:r>
-        <w:rPr>
-          <w:rFonts w:ascii="Ubuntu" w:hAnsi="Ubuntu"/>
+          <w:rFonts w:ascii="Bitstream Charter" w:hAnsi="Bitstream Charter"/>
+        </w:rPr>
+      </w:pPr>
+      <w:r>
+        <w:rPr>
+          <w:rFonts w:ascii="Bitstream Charter" w:hAnsi="Bitstream Charter"/>
           <w:sz w:val="20"/>
           <w:szCs w:val="20"/>
           <w:lang w:val="en-US"/>
@@ -1848,22 +1848,22 @@
       </w:pPr>
       <w:r>
         <w:rPr>
-          <w:rFonts w:ascii="Ubuntu" w:hAnsi="Ubuntu"/>
-        </w:rPr>
-      </w:r>
-    </w:p>
-    <w:p>
-      <w:pPr>
-        <w:pStyle w:val="Normal"/>
-        <w:spacing w:before="0" w:after="200"/>
-        <w:contextualSpacing/>
-        <w:rPr>
-          <w:rFonts w:ascii="Ubuntu" w:hAnsi="Ubuntu"/>
-        </w:rPr>
-      </w:pPr>
-      <w:r>
-        <w:rPr>
-          <w:rFonts w:ascii="Ubuntu" w:hAnsi="Ubuntu"/>
+          <w:rFonts w:ascii="Bitstream Charter" w:hAnsi="Bitstream Charter"/>
+        </w:rPr>
+      </w:r>
+    </w:p>
+    <w:p>
+      <w:pPr>
+        <w:pStyle w:val="Normal"/>
+        <w:spacing w:before="0" w:after="200"/>
+        <w:contextualSpacing/>
+        <w:rPr>
+          <w:rFonts w:ascii="Bitstream Charter" w:hAnsi="Bitstream Charter"/>
+        </w:rPr>
+      </w:pPr>
+      <w:r>
+        <w:rPr>
+          <w:rFonts w:ascii="Bitstream Charter" w:hAnsi="Bitstream Charter"/>
           <w:sz w:val="20"/>
           <w:szCs w:val="20"/>
           <w:lang w:val="en-US"/>
@@ -1877,31 +1877,31 @@
         <w:spacing w:before="0" w:after="200"/>
         <w:contextualSpacing/>
         <w:rPr>
-          <w:rFonts w:ascii="Ubuntu" w:hAnsi="Ubuntu"/>
-        </w:rPr>
-      </w:pPr>
-      <w:r>
-        <w:rPr>
-          <w:rFonts w:ascii="Ubuntu" w:hAnsi="Ubuntu"/>
-          <w:sz w:val="20"/>
-          <w:szCs w:val="20"/>
-          <w:lang w:val="en-US"/>
-        </w:rPr>
-        <w:t>stack* push (char* tag, stack* current)</w:t>
-      </w:r>
-    </w:p>
-    <w:p>
-      <w:pPr>
-        <w:pStyle w:val="Normal"/>
-        <w:spacing w:before="0" w:after="200"/>
-        <w:contextualSpacing/>
-        <w:rPr>
-          <w:rFonts w:ascii="Ubuntu" w:hAnsi="Ubuntu"/>
-        </w:rPr>
-      </w:pPr>
-      <w:r>
-        <w:rPr>
-          <w:rFonts w:ascii="Ubuntu" w:hAnsi="Ubuntu"/>
+          <w:rFonts w:ascii="Bitstream Charter" w:hAnsi="Bitstream Charter"/>
+        </w:rPr>
+      </w:pPr>
+      <w:r>
+        <w:rPr>
+          <w:rFonts w:ascii="Bitstream Charter" w:hAnsi="Bitstream Charter"/>
+          <w:sz w:val="20"/>
+          <w:szCs w:val="20"/>
+          <w:lang w:val="en-US"/>
+        </w:rPr>
+        <w:t>void push (char* tag, stack** current)</w:t>
+      </w:r>
+    </w:p>
+    <w:p>
+      <w:pPr>
+        <w:pStyle w:val="Normal"/>
+        <w:spacing w:before="0" w:after="200"/>
+        <w:contextualSpacing/>
+        <w:rPr>
+          <w:rFonts w:ascii="Bitstream Charter" w:hAnsi="Bitstream Charter"/>
+        </w:rPr>
+      </w:pPr>
+      <w:r>
+        <w:rPr>
+          <w:rFonts w:ascii="Bitstream Charter" w:hAnsi="Bitstream Charter"/>
           <w:sz w:val="20"/>
           <w:szCs w:val="20"/>
           <w:lang w:val="en-US"/>
@@ -1915,12 +1915,12 @@
         <w:spacing w:before="0" w:after="200"/>
         <w:contextualSpacing/>
         <w:rPr>
-          <w:rFonts w:ascii="Ubuntu" w:hAnsi="Ubuntu"/>
-        </w:rPr>
-      </w:pPr>
-      <w:r>
-        <w:rPr>
-          <w:rFonts w:ascii="Ubuntu" w:hAnsi="Ubuntu"/>
+          <w:rFonts w:ascii="Bitstream Charter" w:hAnsi="Bitstream Charter"/>
+        </w:rPr>
+      </w:pPr>
+      <w:r>
+        <w:rPr>
+          <w:rFonts w:ascii="Bitstream Charter" w:hAnsi="Bitstream Charter"/>
           <w:sz w:val="20"/>
           <w:szCs w:val="20"/>
           <w:lang w:val="en-US"/>
@@ -1929,7 +1929,7 @@
       </w:r>
       <w:r>
         <w:rPr>
-          <w:rFonts w:ascii="Ubuntu" w:hAnsi="Ubuntu"/>
+          <w:rFonts w:ascii="Bitstream Charter" w:hAnsi="Bitstream Charter"/>
           <w:sz w:val="20"/>
           <w:szCs w:val="20"/>
           <w:lang w:val="en-US"/>
@@ -1943,12 +1943,12 @@
         <w:spacing w:before="0" w:after="200"/>
         <w:contextualSpacing/>
         <w:rPr>
-          <w:rFonts w:ascii="Ubuntu" w:hAnsi="Ubuntu"/>
-        </w:rPr>
-      </w:pPr>
-      <w:r>
-        <w:rPr>
-          <w:rFonts w:ascii="Ubuntu" w:hAnsi="Ubuntu"/>
+          <w:rFonts w:ascii="Bitstream Charter" w:hAnsi="Bitstream Charter"/>
+        </w:rPr>
+      </w:pPr>
+      <w:r>
+        <w:rPr>
+          <w:rFonts w:ascii="Bitstream Charter" w:hAnsi="Bitstream Charter"/>
           <w:sz w:val="20"/>
           <w:szCs w:val="20"/>
           <w:lang w:val="en-US"/>
@@ -1957,7 +1957,7 @@
       </w:r>
       <w:r>
         <w:rPr>
-          <w:rFonts w:ascii="Ubuntu" w:hAnsi="Ubuntu"/>
+          <w:rFonts w:ascii="Bitstream Charter" w:hAnsi="Bitstream Charter"/>
           <w:sz w:val="20"/>
           <w:szCs w:val="20"/>
           <w:lang w:val="en-US"/>
@@ -1971,12 +1971,12 @@
         <w:spacing w:before="0" w:after="200"/>
         <w:contextualSpacing/>
         <w:rPr>
-          <w:rFonts w:ascii="Ubuntu" w:hAnsi="Ubuntu"/>
-        </w:rPr>
-      </w:pPr>
-      <w:r>
-        <w:rPr>
-          <w:rFonts w:ascii="Ubuntu" w:hAnsi="Ubuntu"/>
+          <w:rFonts w:ascii="Bitstream Charter" w:hAnsi="Bitstream Charter"/>
+        </w:rPr>
+      </w:pPr>
+      <w:r>
+        <w:rPr>
+          <w:rFonts w:ascii="Bitstream Charter" w:hAnsi="Bitstream Charter"/>
           <w:sz w:val="20"/>
           <w:szCs w:val="20"/>
           <w:lang w:val="en-US"/>
@@ -1985,26 +1985,26 @@
       </w:r>
       <w:r>
         <w:rPr>
-          <w:rFonts w:ascii="Ubuntu" w:hAnsi="Ubuntu"/>
-          <w:sz w:val="20"/>
-          <w:szCs w:val="20"/>
-          <w:lang w:val="en-US"/>
-        </w:rPr>
-        <w:t>next-&gt;prev = current;</w:t>
-      </w:r>
-    </w:p>
-    <w:p>
-      <w:pPr>
-        <w:pStyle w:val="Normal"/>
-        <w:spacing w:before="0" w:after="200"/>
-        <w:contextualSpacing/>
-        <w:rPr>
-          <w:rFonts w:ascii="Ubuntu" w:hAnsi="Ubuntu"/>
-        </w:rPr>
-      </w:pPr>
-      <w:r>
-        <w:rPr>
-          <w:rFonts w:ascii="Ubuntu" w:hAnsi="Ubuntu"/>
+          <w:rFonts w:ascii="Bitstream Charter" w:hAnsi="Bitstream Charter"/>
+          <w:sz w:val="20"/>
+          <w:szCs w:val="20"/>
+          <w:lang w:val="en-US"/>
+        </w:rPr>
+        <w:t>next-&gt;prev = *current;</w:t>
+      </w:r>
+    </w:p>
+    <w:p>
+      <w:pPr>
+        <w:pStyle w:val="Normal"/>
+        <w:spacing w:before="0" w:after="200"/>
+        <w:contextualSpacing/>
+        <w:rPr>
+          <w:rFonts w:ascii="Bitstream Charter" w:hAnsi="Bitstream Charter"/>
+        </w:rPr>
+      </w:pPr>
+      <w:r>
+        <w:rPr>
+          <w:rFonts w:ascii="Bitstream Charter" w:hAnsi="Bitstream Charter"/>
           <w:sz w:val="20"/>
           <w:szCs w:val="20"/>
           <w:lang w:val="en-US"/>
@@ -2013,26 +2013,26 @@
       </w:r>
       <w:r>
         <w:rPr>
-          <w:rFonts w:ascii="Ubuntu" w:hAnsi="Ubuntu"/>
-          <w:sz w:val="20"/>
-          <w:szCs w:val="20"/>
-          <w:lang w:val="en-US"/>
-        </w:rPr>
-        <w:t>return next;</w:t>
-      </w:r>
-    </w:p>
-    <w:p>
-      <w:pPr>
-        <w:pStyle w:val="Normal"/>
-        <w:spacing w:before="0" w:after="200"/>
-        <w:contextualSpacing/>
-        <w:rPr>
-          <w:rFonts w:ascii="Ubuntu" w:hAnsi="Ubuntu"/>
-        </w:rPr>
-      </w:pPr>
-      <w:r>
-        <w:rPr>
-          <w:rFonts w:ascii="Ubuntu" w:hAnsi="Ubuntu"/>
+          <w:rFonts w:ascii="Bitstream Charter" w:hAnsi="Bitstream Charter"/>
+          <w:sz w:val="20"/>
+          <w:szCs w:val="20"/>
+          <w:lang w:val="en-US"/>
+        </w:rPr>
+        <w:t>*current = next;</w:t>
+      </w:r>
+    </w:p>
+    <w:p>
+      <w:pPr>
+        <w:pStyle w:val="Normal"/>
+        <w:spacing w:before="0" w:after="200"/>
+        <w:contextualSpacing/>
+        <w:rPr>
+          <w:rFonts w:ascii="Bitstream Charter" w:hAnsi="Bitstream Charter"/>
+        </w:rPr>
+      </w:pPr>
+      <w:r>
+        <w:rPr>
+          <w:rFonts w:ascii="Bitstream Charter" w:hAnsi="Bitstream Charter"/>
           <w:sz w:val="20"/>
           <w:szCs w:val="20"/>
           <w:lang w:val="en-US"/>
@@ -2053,22 +2053,22 @@
       </w:pPr>
       <w:r>
         <w:rPr>
-          <w:rFonts w:ascii="Ubuntu" w:hAnsi="Ubuntu"/>
-        </w:rPr>
-      </w:r>
-    </w:p>
-    <w:p>
-      <w:pPr>
-        <w:pStyle w:val="Normal"/>
-        <w:spacing w:before="0" w:after="200"/>
-        <w:contextualSpacing/>
-        <w:rPr>
-          <w:rFonts w:ascii="Ubuntu" w:hAnsi="Ubuntu"/>
-        </w:rPr>
-      </w:pPr>
-      <w:r>
-        <w:rPr>
-          <w:rFonts w:ascii="Ubuntu" w:hAnsi="Ubuntu"/>
+          <w:rFonts w:ascii="Bitstream Charter" w:hAnsi="Bitstream Charter"/>
+        </w:rPr>
+      </w:r>
+    </w:p>
+    <w:p>
+      <w:pPr>
+        <w:pStyle w:val="Normal"/>
+        <w:spacing w:before="0" w:after="200"/>
+        <w:contextualSpacing/>
+        <w:rPr>
+          <w:rFonts w:ascii="Bitstream Charter" w:hAnsi="Bitstream Charter"/>
+        </w:rPr>
+      </w:pPr>
+      <w:r>
+        <w:rPr>
+          <w:rFonts w:ascii="Bitstream Charter" w:hAnsi="Bitstream Charter"/>
           <w:sz w:val="20"/>
           <w:szCs w:val="20"/>
           <w:lang w:val="en-US"/>
@@ -2082,31 +2082,31 @@
         <w:spacing w:before="0" w:after="200"/>
         <w:contextualSpacing/>
         <w:rPr>
-          <w:rFonts w:ascii="Ubuntu" w:hAnsi="Ubuntu"/>
-        </w:rPr>
-      </w:pPr>
-      <w:r>
-        <w:rPr>
-          <w:rFonts w:ascii="Ubuntu" w:hAnsi="Ubuntu"/>
-          <w:sz w:val="20"/>
-          <w:szCs w:val="20"/>
-          <w:lang w:val="en-US"/>
-        </w:rPr>
-        <w:t>stack* pop (stack* current)</w:t>
-      </w:r>
-    </w:p>
-    <w:p>
-      <w:pPr>
-        <w:pStyle w:val="Normal"/>
-        <w:spacing w:before="0" w:after="200"/>
-        <w:contextualSpacing/>
-        <w:rPr>
-          <w:rFonts w:ascii="Ubuntu" w:hAnsi="Ubuntu"/>
-        </w:rPr>
-      </w:pPr>
-      <w:r>
-        <w:rPr>
-          <w:rFonts w:ascii="Ubuntu" w:hAnsi="Ubuntu"/>
+          <w:rFonts w:ascii="Bitstream Charter" w:hAnsi="Bitstream Charter"/>
+        </w:rPr>
+      </w:pPr>
+      <w:r>
+        <w:rPr>
+          <w:rFonts w:ascii="Bitstream Charter" w:hAnsi="Bitstream Charter"/>
+          <w:sz w:val="20"/>
+          <w:szCs w:val="20"/>
+          <w:lang w:val="en-US"/>
+        </w:rPr>
+        <w:t>char* pop (stack** current)</w:t>
+      </w:r>
+    </w:p>
+    <w:p>
+      <w:pPr>
+        <w:pStyle w:val="Normal"/>
+        <w:spacing w:before="0" w:after="200"/>
+        <w:contextualSpacing/>
+        <w:rPr>
+          <w:rFonts w:ascii="Bitstream Charter" w:hAnsi="Bitstream Charter"/>
+        </w:rPr>
+      </w:pPr>
+      <w:r>
+        <w:rPr>
+          <w:rFonts w:ascii="Bitstream Charter" w:hAnsi="Bitstream Charter"/>
           <w:sz w:val="20"/>
           <w:szCs w:val="20"/>
           <w:lang w:val="en-US"/>
@@ -2120,12 +2120,12 @@
         <w:spacing w:before="0" w:after="200"/>
         <w:contextualSpacing/>
         <w:rPr>
-          <w:rFonts w:ascii="Ubuntu" w:hAnsi="Ubuntu"/>
-        </w:rPr>
-      </w:pPr>
-      <w:r>
-        <w:rPr>
-          <w:rFonts w:ascii="Ubuntu" w:hAnsi="Ubuntu"/>
+          <w:rFonts w:ascii="Bitstream Charter" w:hAnsi="Bitstream Charter"/>
+        </w:rPr>
+      </w:pPr>
+      <w:r>
+        <w:rPr>
+          <w:rFonts w:ascii="Bitstream Charter" w:hAnsi="Bitstream Charter"/>
           <w:sz w:val="20"/>
           <w:szCs w:val="20"/>
           <w:lang w:val="en-US"/>
@@ -2134,26 +2134,26 @@
       </w:r>
       <w:r>
         <w:rPr>
-          <w:rFonts w:ascii="Ubuntu" w:hAnsi="Ubuntu"/>
-          <w:sz w:val="20"/>
-          <w:szCs w:val="20"/>
-          <w:lang w:val="en-US"/>
-        </w:rPr>
-        <w:t>stack* temp = current-&gt;prev;</w:t>
-      </w:r>
-    </w:p>
-    <w:p>
-      <w:pPr>
-        <w:pStyle w:val="Normal"/>
-        <w:spacing w:before="0" w:after="200"/>
-        <w:contextualSpacing/>
-        <w:rPr>
-          <w:rFonts w:ascii="Ubuntu" w:hAnsi="Ubuntu"/>
-        </w:rPr>
-      </w:pPr>
-      <w:r>
-        <w:rPr>
-          <w:rFonts w:ascii="Ubuntu" w:hAnsi="Ubuntu"/>
+          <w:rFonts w:ascii="Bitstream Charter" w:hAnsi="Bitstream Charter"/>
+          <w:sz w:val="20"/>
+          <w:szCs w:val="20"/>
+          <w:lang w:val="en-US"/>
+        </w:rPr>
+        <w:t>char* temp = (*current)-&gt;tag;</w:t>
+      </w:r>
+    </w:p>
+    <w:p>
+      <w:pPr>
+        <w:pStyle w:val="Normal"/>
+        <w:spacing w:before="0" w:after="200"/>
+        <w:contextualSpacing/>
+        <w:rPr>
+          <w:rFonts w:ascii="Bitstream Charter" w:hAnsi="Bitstream Charter"/>
+        </w:rPr>
+      </w:pPr>
+      <w:r>
+        <w:rPr>
+          <w:rFonts w:ascii="Bitstream Charter" w:hAnsi="Bitstream Charter"/>
           <w:sz w:val="20"/>
           <w:szCs w:val="20"/>
           <w:lang w:val="en-US"/>
@@ -2162,7 +2162,583 @@
       </w:r>
       <w:r>
         <w:rPr>
-          <w:rFonts w:ascii="Ubuntu" w:hAnsi="Ubuntu"/>
+          <w:rFonts w:ascii="Bitstream Charter" w:hAnsi="Bitstream Charter"/>
+          <w:sz w:val="20"/>
+          <w:szCs w:val="20"/>
+          <w:lang w:val="en-US"/>
+        </w:rPr>
+        <w:t>stack* prev = *current;</w:t>
+      </w:r>
+    </w:p>
+    <w:p>
+      <w:pPr>
+        <w:pStyle w:val="Normal"/>
+        <w:spacing w:before="0" w:after="200"/>
+        <w:contextualSpacing/>
+        <w:rPr>
+          <w:rFonts w:ascii="Bitstream Charter" w:hAnsi="Bitstream Charter"/>
+        </w:rPr>
+      </w:pPr>
+      <w:r>
+        <w:rPr>
+          <w:rFonts w:ascii="Bitstream Charter" w:hAnsi="Bitstream Charter"/>
+          <w:sz w:val="20"/>
+          <w:szCs w:val="20"/>
+          <w:lang w:val="en-US"/>
+        </w:rPr>
+        <w:t xml:space="preserve">    </w:t>
+      </w:r>
+      <w:r>
+        <w:rPr>
+          <w:rFonts w:ascii="Bitstream Charter" w:hAnsi="Bitstream Charter"/>
+          <w:sz w:val="20"/>
+          <w:szCs w:val="20"/>
+          <w:lang w:val="en-US"/>
+        </w:rPr>
+        <w:t>*current = (*current)-&gt;prev;</w:t>
+      </w:r>
+    </w:p>
+    <w:p>
+      <w:pPr>
+        <w:pStyle w:val="Normal"/>
+        <w:spacing w:before="0" w:after="200"/>
+        <w:contextualSpacing/>
+        <w:rPr>
+          <w:rFonts w:ascii="Bitstream Charter" w:hAnsi="Bitstream Charter"/>
+        </w:rPr>
+      </w:pPr>
+      <w:r>
+        <w:rPr>
+          <w:rFonts w:ascii="Bitstream Charter" w:hAnsi="Bitstream Charter"/>
+          <w:sz w:val="20"/>
+          <w:szCs w:val="20"/>
+          <w:lang w:val="en-US"/>
+        </w:rPr>
+        <w:t xml:space="preserve">    </w:t>
+      </w:r>
+      <w:r>
+        <w:rPr>
+          <w:rFonts w:ascii="Bitstream Charter" w:hAnsi="Bitstream Charter"/>
+          <w:sz w:val="20"/>
+          <w:szCs w:val="20"/>
+          <w:lang w:val="en-US"/>
+        </w:rPr>
+        <w:t>free(prev);</w:t>
+      </w:r>
+    </w:p>
+    <w:p>
+      <w:pPr>
+        <w:pStyle w:val="Normal"/>
+        <w:spacing w:before="0" w:after="200"/>
+        <w:contextualSpacing/>
+        <w:rPr>
+          <w:rFonts w:ascii="Bitstream Charter" w:hAnsi="Bitstream Charter"/>
+        </w:rPr>
+      </w:pPr>
+      <w:r>
+        <w:rPr>
+          <w:rFonts w:ascii="Bitstream Charter" w:hAnsi="Bitstream Charter"/>
+          <w:sz w:val="20"/>
+          <w:szCs w:val="20"/>
+          <w:lang w:val="en-US"/>
+        </w:rPr>
+        <w:t xml:space="preserve">    </w:t>
+      </w:r>
+      <w:r>
+        <w:rPr>
+          <w:rFonts w:ascii="Bitstream Charter" w:hAnsi="Bitstream Charter"/>
+          <w:sz w:val="20"/>
+          <w:szCs w:val="20"/>
+          <w:lang w:val="en-US"/>
+        </w:rPr>
+        <w:t>return temp;</w:t>
+      </w:r>
+    </w:p>
+    <w:p>
+      <w:pPr>
+        <w:pStyle w:val="Normal"/>
+        <w:spacing w:before="0" w:after="200"/>
+        <w:contextualSpacing/>
+        <w:rPr>
+          <w:rFonts w:ascii="Bitstream Charter" w:hAnsi="Bitstream Charter"/>
+        </w:rPr>
+      </w:pPr>
+      <w:r>
+        <w:rPr>
+          <w:rFonts w:ascii="Bitstream Charter" w:hAnsi="Bitstream Charter"/>
+          <w:sz w:val="20"/>
+          <w:szCs w:val="20"/>
+          <w:lang w:val="en-US"/>
+        </w:rPr>
+        <w:t>}</w:t>
+      </w:r>
+    </w:p>
+    <w:p>
+      <w:pPr>
+        <w:pStyle w:val="Normal"/>
+        <w:spacing w:before="0" w:after="200"/>
+        <w:contextualSpacing/>
+        <w:rPr>
+          <w:sz w:val="20"/>
+          <w:szCs w:val="20"/>
+          <w:lang w:val="en-US"/>
+        </w:rPr>
+      </w:pPr>
+      <w:r>
+        <w:rPr>
+          <w:rFonts w:ascii="Bitstream Charter" w:hAnsi="Bitstream Charter"/>
+        </w:rPr>
+      </w:r>
+    </w:p>
+    <w:p>
+      <w:pPr>
+        <w:pStyle w:val="Normal"/>
+        <w:spacing w:before="0" w:after="200"/>
+        <w:contextualSpacing/>
+        <w:rPr>
+          <w:sz w:val="20"/>
+          <w:szCs w:val="20"/>
+          <w:lang w:val="en-US"/>
+        </w:rPr>
+      </w:pPr>
+      <w:r>
+        <w:rPr>
+          <w:rFonts w:ascii="Bitstream Charter" w:hAnsi="Bitstream Charter"/>
+        </w:rPr>
+      </w:r>
+    </w:p>
+    <w:p>
+      <w:pPr>
+        <w:pStyle w:val="Normal"/>
+        <w:spacing w:before="0" w:after="200"/>
+        <w:contextualSpacing/>
+        <w:rPr>
+          <w:rFonts w:ascii="Bitstream Charter" w:hAnsi="Bitstream Charter"/>
+        </w:rPr>
+      </w:pPr>
+      <w:r>
+        <w:rPr>
+          <w:rFonts w:ascii="Bitstream Charter" w:hAnsi="Bitstream Charter"/>
+          <w:sz w:val="20"/>
+          <w:szCs w:val="20"/>
+          <w:lang w:val="en-US"/>
+        </w:rPr>
+        <w:t>//  функция извлекает значение последнего элемента списка</w:t>
+      </w:r>
+    </w:p>
+    <w:p>
+      <w:pPr>
+        <w:pStyle w:val="Normal"/>
+        <w:spacing w:before="0" w:after="200"/>
+        <w:contextualSpacing/>
+        <w:rPr>
+          <w:rFonts w:ascii="Bitstream Charter" w:hAnsi="Bitstream Charter"/>
+        </w:rPr>
+      </w:pPr>
+      <w:r>
+        <w:rPr>
+          <w:rFonts w:ascii="Bitstream Charter" w:hAnsi="Bitstream Charter"/>
+          <w:sz w:val="20"/>
+          <w:szCs w:val="20"/>
+          <w:lang w:val="en-US"/>
+        </w:rPr>
+        <w:t>char* top (stack* current)</w:t>
+      </w:r>
+    </w:p>
+    <w:p>
+      <w:pPr>
+        <w:pStyle w:val="Normal"/>
+        <w:spacing w:before="0" w:after="200"/>
+        <w:contextualSpacing/>
+        <w:rPr>
+          <w:rFonts w:ascii="Bitstream Charter" w:hAnsi="Bitstream Charter"/>
+        </w:rPr>
+      </w:pPr>
+      <w:r>
+        <w:rPr>
+          <w:rFonts w:ascii="Bitstream Charter" w:hAnsi="Bitstream Charter"/>
+          <w:sz w:val="20"/>
+          <w:szCs w:val="20"/>
+          <w:lang w:val="en-US"/>
+        </w:rPr>
+        <w:t>{</w:t>
+      </w:r>
+    </w:p>
+    <w:p>
+      <w:pPr>
+        <w:pStyle w:val="Normal"/>
+        <w:spacing w:before="0" w:after="200"/>
+        <w:contextualSpacing/>
+        <w:rPr>
+          <w:rFonts w:ascii="Bitstream Charter" w:hAnsi="Bitstream Charter"/>
+        </w:rPr>
+      </w:pPr>
+      <w:r>
+        <w:rPr>
+          <w:rFonts w:ascii="Bitstream Charter" w:hAnsi="Bitstream Charter"/>
+          <w:sz w:val="20"/>
+          <w:szCs w:val="20"/>
+          <w:lang w:val="en-US"/>
+        </w:rPr>
+        <w:t xml:space="preserve">    </w:t>
+      </w:r>
+      <w:r>
+        <w:rPr>
+          <w:rFonts w:ascii="Bitstream Charter" w:hAnsi="Bitstream Charter"/>
+          <w:sz w:val="20"/>
+          <w:szCs w:val="20"/>
+          <w:lang w:val="en-US"/>
+        </w:rPr>
+        <w:t>return current-&gt;tag;</w:t>
+      </w:r>
+    </w:p>
+    <w:p>
+      <w:pPr>
+        <w:pStyle w:val="Normal"/>
+        <w:spacing w:before="0" w:after="200"/>
+        <w:contextualSpacing/>
+        <w:rPr>
+          <w:rFonts w:ascii="Bitstream Charter" w:hAnsi="Bitstream Charter"/>
+        </w:rPr>
+      </w:pPr>
+      <w:r>
+        <w:rPr>
+          <w:rFonts w:ascii="Bitstream Charter" w:hAnsi="Bitstream Charter"/>
+          <w:sz w:val="20"/>
+          <w:szCs w:val="20"/>
+          <w:lang w:val="en-US"/>
+        </w:rPr>
+        <w:t>}</w:t>
+      </w:r>
+    </w:p>
+    <w:p>
+      <w:pPr>
+        <w:pStyle w:val="Normal"/>
+        <w:spacing w:before="0" w:after="200"/>
+        <w:contextualSpacing/>
+        <w:rPr>
+          <w:sz w:val="20"/>
+          <w:szCs w:val="20"/>
+          <w:lang w:val="en-US"/>
+        </w:rPr>
+      </w:pPr>
+      <w:r>
+        <w:rPr>
+          <w:rFonts w:ascii="Bitstream Charter" w:hAnsi="Bitstream Charter"/>
+        </w:rPr>
+      </w:r>
+    </w:p>
+    <w:p>
+      <w:pPr>
+        <w:pStyle w:val="Normal"/>
+        <w:spacing w:before="0" w:after="200"/>
+        <w:contextualSpacing/>
+        <w:rPr>
+          <w:rFonts w:ascii="Bitstream Charter" w:hAnsi="Bitstream Charter"/>
+        </w:rPr>
+      </w:pPr>
+      <w:r>
+        <w:rPr>
+          <w:rFonts w:ascii="Bitstream Charter" w:hAnsi="Bitstream Charter"/>
+          <w:sz w:val="20"/>
+          <w:szCs w:val="20"/>
+          <w:lang w:val="en-US"/>
+        </w:rPr>
+        <w:t>//  функция проверяет список на пустоту</w:t>
+      </w:r>
+    </w:p>
+    <w:p>
+      <w:pPr>
+        <w:pStyle w:val="Normal"/>
+        <w:spacing w:before="0" w:after="200"/>
+        <w:contextualSpacing/>
+        <w:rPr>
+          <w:rFonts w:ascii="Bitstream Charter" w:hAnsi="Bitstream Charter"/>
+        </w:rPr>
+      </w:pPr>
+      <w:r>
+        <w:rPr>
+          <w:rFonts w:ascii="Bitstream Charter" w:hAnsi="Bitstream Charter"/>
+          <w:sz w:val="20"/>
+          <w:szCs w:val="20"/>
+          <w:lang w:val="en-US"/>
+        </w:rPr>
+        <w:t>stack* isEmpty (stack* current)</w:t>
+      </w:r>
+    </w:p>
+    <w:p>
+      <w:pPr>
+        <w:pStyle w:val="Normal"/>
+        <w:spacing w:before="0" w:after="200"/>
+        <w:contextualSpacing/>
+        <w:rPr>
+          <w:rFonts w:ascii="Bitstream Charter" w:hAnsi="Bitstream Charter"/>
+        </w:rPr>
+      </w:pPr>
+      <w:r>
+        <w:rPr>
+          <w:rFonts w:ascii="Bitstream Charter" w:hAnsi="Bitstream Charter"/>
+          <w:sz w:val="20"/>
+          <w:szCs w:val="20"/>
+          <w:lang w:val="en-US"/>
+        </w:rPr>
+        <w:t>{</w:t>
+      </w:r>
+    </w:p>
+    <w:p>
+      <w:pPr>
+        <w:pStyle w:val="Normal"/>
+        <w:spacing w:before="0" w:after="200"/>
+        <w:contextualSpacing/>
+        <w:rPr>
+          <w:rFonts w:ascii="Bitstream Charter" w:hAnsi="Bitstream Charter"/>
+        </w:rPr>
+      </w:pPr>
+      <w:r>
+        <w:rPr>
+          <w:rFonts w:ascii="Bitstream Charter" w:hAnsi="Bitstream Charter"/>
+          <w:sz w:val="20"/>
+          <w:szCs w:val="20"/>
+          <w:lang w:val="en-US"/>
+        </w:rPr>
+        <w:t xml:space="preserve">    </w:t>
+      </w:r>
+      <w:r>
+        <w:rPr>
+          <w:rFonts w:ascii="Bitstream Charter" w:hAnsi="Bitstream Charter"/>
+          <w:sz w:val="20"/>
+          <w:szCs w:val="20"/>
+          <w:lang w:val="en-US"/>
+        </w:rPr>
+        <w:t>return current-&gt;prev;</w:t>
+      </w:r>
+    </w:p>
+    <w:p>
+      <w:pPr>
+        <w:pStyle w:val="Normal"/>
+        <w:spacing w:before="0" w:after="200"/>
+        <w:contextualSpacing/>
+        <w:rPr>
+          <w:rFonts w:ascii="Bitstream Charter" w:hAnsi="Bitstream Charter"/>
+        </w:rPr>
+      </w:pPr>
+      <w:r>
+        <w:rPr>
+          <w:rFonts w:ascii="Bitstream Charter" w:hAnsi="Bitstream Charter"/>
+          <w:sz w:val="20"/>
+          <w:szCs w:val="20"/>
+          <w:lang w:val="en-US"/>
+        </w:rPr>
+        <w:t>}</w:t>
+      </w:r>
+    </w:p>
+    <w:p>
+      <w:pPr>
+        <w:pStyle w:val="Normal"/>
+        <w:spacing w:before="0" w:after="200"/>
+        <w:contextualSpacing/>
+        <w:rPr>
+          <w:sz w:val="20"/>
+          <w:szCs w:val="20"/>
+          <w:lang w:val="en-US"/>
+        </w:rPr>
+      </w:pPr>
+      <w:r>
+        <w:rPr>
+          <w:rFonts w:ascii="Bitstream Charter" w:hAnsi="Bitstream Charter"/>
+        </w:rPr>
+      </w:r>
+    </w:p>
+    <w:p>
+      <w:pPr>
+        <w:pStyle w:val="Normal"/>
+        <w:spacing w:before="0" w:after="200"/>
+        <w:contextualSpacing/>
+        <w:rPr>
+          <w:rFonts w:ascii="Bitstream Charter" w:hAnsi="Bitstream Charter"/>
+        </w:rPr>
+      </w:pPr>
+      <w:r>
+        <w:rPr>
+          <w:rFonts w:ascii="Bitstream Charter" w:hAnsi="Bitstream Charter"/>
+          <w:sz w:val="20"/>
+          <w:szCs w:val="20"/>
+          <w:lang w:val="en-US"/>
+        </w:rPr>
+        <w:t>//  функция освобождает динамическую память (весь список)</w:t>
+      </w:r>
+    </w:p>
+    <w:p>
+      <w:pPr>
+        <w:pStyle w:val="Normal"/>
+        <w:spacing w:before="0" w:after="200"/>
+        <w:contextualSpacing/>
+        <w:rPr>
+          <w:rFonts w:ascii="Bitstream Charter" w:hAnsi="Bitstream Charter"/>
+        </w:rPr>
+      </w:pPr>
+      <w:r>
+        <w:rPr>
+          <w:rFonts w:ascii="Bitstream Charter" w:hAnsi="Bitstream Charter"/>
+          <w:sz w:val="20"/>
+          <w:szCs w:val="20"/>
+          <w:lang w:val="en-US"/>
+        </w:rPr>
+        <w:t>void delete (stack* current)</w:t>
+      </w:r>
+    </w:p>
+    <w:p>
+      <w:pPr>
+        <w:pStyle w:val="Normal"/>
+        <w:spacing w:before="0" w:after="200"/>
+        <w:contextualSpacing/>
+        <w:rPr>
+          <w:rFonts w:ascii="Bitstream Charter" w:hAnsi="Bitstream Charter"/>
+        </w:rPr>
+      </w:pPr>
+      <w:r>
+        <w:rPr>
+          <w:rFonts w:ascii="Bitstream Charter" w:hAnsi="Bitstream Charter"/>
+          <w:sz w:val="20"/>
+          <w:szCs w:val="20"/>
+          <w:lang w:val="en-US"/>
+        </w:rPr>
+        <w:t>{</w:t>
+      </w:r>
+    </w:p>
+    <w:p>
+      <w:pPr>
+        <w:pStyle w:val="Normal"/>
+        <w:spacing w:before="0" w:after="200"/>
+        <w:contextualSpacing/>
+        <w:rPr>
+          <w:rFonts w:ascii="Bitstream Charter" w:hAnsi="Bitstream Charter"/>
+        </w:rPr>
+      </w:pPr>
+      <w:r>
+        <w:rPr>
+          <w:rFonts w:ascii="Bitstream Charter" w:hAnsi="Bitstream Charter"/>
+          <w:sz w:val="20"/>
+          <w:szCs w:val="20"/>
+          <w:lang w:val="en-US"/>
+        </w:rPr>
+        <w:t xml:space="preserve">    </w:t>
+      </w:r>
+      <w:r>
+        <w:rPr>
+          <w:rFonts w:ascii="Bitstream Charter" w:hAnsi="Bitstream Charter"/>
+          <w:sz w:val="20"/>
+          <w:szCs w:val="20"/>
+          <w:lang w:val="en-US"/>
+        </w:rPr>
+        <w:t>stack* temp;</w:t>
+      </w:r>
+    </w:p>
+    <w:p>
+      <w:pPr>
+        <w:pStyle w:val="Normal"/>
+        <w:spacing w:before="0" w:after="200"/>
+        <w:contextualSpacing/>
+        <w:rPr>
+          <w:rFonts w:ascii="Bitstream Charter" w:hAnsi="Bitstream Charter"/>
+        </w:rPr>
+      </w:pPr>
+      <w:r>
+        <w:rPr>
+          <w:rFonts w:ascii="Bitstream Charter" w:hAnsi="Bitstream Charter"/>
+          <w:sz w:val="20"/>
+          <w:szCs w:val="20"/>
+          <w:lang w:val="en-US"/>
+        </w:rPr>
+        <w:t xml:space="preserve">    </w:t>
+      </w:r>
+      <w:r>
+        <w:rPr>
+          <w:rFonts w:ascii="Bitstream Charter" w:hAnsi="Bitstream Charter"/>
+          <w:sz w:val="20"/>
+          <w:szCs w:val="20"/>
+          <w:lang w:val="en-US"/>
+        </w:rPr>
+        <w:t>while (current-&gt;prev)</w:t>
+      </w:r>
+    </w:p>
+    <w:p>
+      <w:pPr>
+        <w:pStyle w:val="Normal"/>
+        <w:spacing w:before="0" w:after="200"/>
+        <w:contextualSpacing/>
+        <w:rPr>
+          <w:rFonts w:ascii="Bitstream Charter" w:hAnsi="Bitstream Charter"/>
+        </w:rPr>
+      </w:pPr>
+      <w:r>
+        <w:rPr>
+          <w:rFonts w:ascii="Bitstream Charter" w:hAnsi="Bitstream Charter"/>
+          <w:sz w:val="20"/>
+          <w:szCs w:val="20"/>
+          <w:lang w:val="en-US"/>
+        </w:rPr>
+        <w:t xml:space="preserve">    </w:t>
+      </w:r>
+      <w:r>
+        <w:rPr>
+          <w:rFonts w:ascii="Bitstream Charter" w:hAnsi="Bitstream Charter"/>
+          <w:sz w:val="20"/>
+          <w:szCs w:val="20"/>
+          <w:lang w:val="en-US"/>
+        </w:rPr>
+        <w:t>{</w:t>
+      </w:r>
+    </w:p>
+    <w:p>
+      <w:pPr>
+        <w:pStyle w:val="Normal"/>
+        <w:spacing w:before="0" w:after="200"/>
+        <w:contextualSpacing/>
+        <w:rPr>
+          <w:rFonts w:ascii="Bitstream Charter" w:hAnsi="Bitstream Charter"/>
+        </w:rPr>
+      </w:pPr>
+      <w:r>
+        <w:rPr>
+          <w:rFonts w:ascii="Bitstream Charter" w:hAnsi="Bitstream Charter"/>
+          <w:sz w:val="20"/>
+          <w:szCs w:val="20"/>
+          <w:lang w:val="en-US"/>
+        </w:rPr>
+        <w:t xml:space="preserve">        </w:t>
+      </w:r>
+      <w:r>
+        <w:rPr>
+          <w:rFonts w:ascii="Bitstream Charter" w:hAnsi="Bitstream Charter"/>
+          <w:sz w:val="20"/>
+          <w:szCs w:val="20"/>
+          <w:lang w:val="en-US"/>
+        </w:rPr>
+        <w:t>temp = current-&gt;prev;</w:t>
+      </w:r>
+    </w:p>
+    <w:p>
+      <w:pPr>
+        <w:pStyle w:val="Normal"/>
+        <w:spacing w:before="0" w:after="200"/>
+        <w:contextualSpacing/>
+        <w:rPr>
+          <w:rFonts w:ascii="Bitstream Charter" w:hAnsi="Bitstream Charter"/>
+        </w:rPr>
+      </w:pPr>
+      <w:r>
+        <w:rPr>
+          <w:rFonts w:ascii="Bitstream Charter" w:hAnsi="Bitstream Charter"/>
+          <w:sz w:val="20"/>
+          <w:szCs w:val="20"/>
+          <w:lang w:val="en-US"/>
+        </w:rPr>
+        <w:t xml:space="preserve">        </w:t>
+      </w:r>
+      <w:r>
+        <w:rPr>
+          <w:rFonts w:ascii="Bitstream Charter" w:hAnsi="Bitstream Charter"/>
           <w:sz w:val="20"/>
           <w:szCs w:val="20"/>
           <w:lang w:val="en-US"/>
@@ -2176,12 +2752,40 @@
         <w:spacing w:before="0" w:after="200"/>
         <w:contextualSpacing/>
         <w:rPr>
-          <w:rFonts w:ascii="Ubuntu" w:hAnsi="Ubuntu"/>
-        </w:rPr>
-      </w:pPr>
-      <w:r>
-        <w:rPr>
-          <w:rFonts w:ascii="Ubuntu" w:hAnsi="Ubuntu"/>
+          <w:rFonts w:ascii="Bitstream Charter" w:hAnsi="Bitstream Charter"/>
+        </w:rPr>
+      </w:pPr>
+      <w:r>
+        <w:rPr>
+          <w:rFonts w:ascii="Bitstream Charter" w:hAnsi="Bitstream Charter"/>
+          <w:sz w:val="20"/>
+          <w:szCs w:val="20"/>
+          <w:lang w:val="en-US"/>
+        </w:rPr>
+        <w:t xml:space="preserve">        </w:t>
+      </w:r>
+      <w:r>
+        <w:rPr>
+          <w:rFonts w:ascii="Bitstream Charter" w:hAnsi="Bitstream Charter"/>
+          <w:sz w:val="20"/>
+          <w:szCs w:val="20"/>
+          <w:lang w:val="en-US"/>
+        </w:rPr>
+        <w:t>current = temp;</w:t>
+      </w:r>
+    </w:p>
+    <w:p>
+      <w:pPr>
+        <w:pStyle w:val="Normal"/>
+        <w:spacing w:before="0" w:after="200"/>
+        <w:contextualSpacing/>
+        <w:rPr>
+          <w:rFonts w:ascii="Bitstream Charter" w:hAnsi="Bitstream Charter"/>
+        </w:rPr>
+      </w:pPr>
+      <w:r>
+        <w:rPr>
+          <w:rFonts w:ascii="Bitstream Charter" w:hAnsi="Bitstream Charter"/>
           <w:sz w:val="20"/>
           <w:szCs w:val="20"/>
           <w:lang w:val="en-US"/>
@@ -2190,26 +2794,7 @@
       </w:r>
       <w:r>
         <w:rPr>
-          <w:rFonts w:ascii="Ubuntu" w:hAnsi="Ubuntu"/>
-          <w:sz w:val="20"/>
-          <w:szCs w:val="20"/>
-          <w:lang w:val="en-US"/>
-        </w:rPr>
-        <w:t>return temp;</w:t>
-      </w:r>
-    </w:p>
-    <w:p>
-      <w:pPr>
-        <w:pStyle w:val="Normal"/>
-        <w:spacing w:before="0" w:after="200"/>
-        <w:contextualSpacing/>
-        <w:rPr>
-          <w:rFonts w:ascii="Ubuntu" w:hAnsi="Ubuntu"/>
-        </w:rPr>
-      </w:pPr>
-      <w:r>
-        <w:rPr>
-          <w:rFonts w:ascii="Ubuntu" w:hAnsi="Ubuntu"/>
+          <w:rFonts w:ascii="Bitstream Charter" w:hAnsi="Bitstream Charter"/>
           <w:sz w:val="20"/>
           <w:szCs w:val="20"/>
           <w:lang w:val="en-US"/>
@@ -2223,67 +2808,95 @@
         <w:spacing w:before="0" w:after="200"/>
         <w:contextualSpacing/>
         <w:rPr>
-          <w:sz w:val="20"/>
-          <w:szCs w:val="20"/>
-          <w:lang w:val="en-US"/>
-        </w:rPr>
-      </w:pPr>
-      <w:r>
-        <w:rPr>
-          <w:rFonts w:ascii="Ubuntu" w:hAnsi="Ubuntu"/>
-        </w:rPr>
-      </w:r>
-    </w:p>
-    <w:p>
-      <w:pPr>
-        <w:pStyle w:val="Normal"/>
-        <w:spacing w:before="0" w:after="200"/>
-        <w:contextualSpacing/>
-        <w:rPr>
-          <w:rFonts w:ascii="Ubuntu" w:hAnsi="Ubuntu"/>
-        </w:rPr>
-      </w:pPr>
-      <w:r>
-        <w:rPr>
-          <w:rFonts w:ascii="Ubuntu" w:hAnsi="Ubuntu"/>
-          <w:sz w:val="20"/>
-          <w:szCs w:val="20"/>
-          <w:lang w:val="en-US"/>
-        </w:rPr>
-        <w:t>//  функция извлекает значение последнего элемента списка</w:t>
-      </w:r>
-    </w:p>
-    <w:p>
-      <w:pPr>
-        <w:pStyle w:val="Normal"/>
-        <w:spacing w:before="0" w:after="200"/>
-        <w:contextualSpacing/>
-        <w:rPr>
-          <w:rFonts w:ascii="Ubuntu" w:hAnsi="Ubuntu"/>
-        </w:rPr>
-      </w:pPr>
-      <w:r>
-        <w:rPr>
-          <w:rFonts w:ascii="Ubuntu" w:hAnsi="Ubuntu"/>
-          <w:sz w:val="20"/>
-          <w:szCs w:val="20"/>
-          <w:lang w:val="en-US"/>
-        </w:rPr>
-        <w:t>char* top (stack* current)</w:t>
-      </w:r>
-    </w:p>
-    <w:p>
-      <w:pPr>
-        <w:pStyle w:val="Normal"/>
-        <w:spacing w:before="0" w:after="200"/>
-        <w:contextualSpacing/>
-        <w:rPr>
-          <w:rFonts w:ascii="Ubuntu" w:hAnsi="Ubuntu"/>
-        </w:rPr>
-      </w:pPr>
-      <w:r>
-        <w:rPr>
-          <w:rFonts w:ascii="Ubuntu" w:hAnsi="Ubuntu"/>
+          <w:rFonts w:ascii="Bitstream Charter" w:hAnsi="Bitstream Charter"/>
+        </w:rPr>
+      </w:pPr>
+      <w:r>
+        <w:rPr>
+          <w:rFonts w:ascii="Bitstream Charter" w:hAnsi="Bitstream Charter"/>
+          <w:sz w:val="20"/>
+          <w:szCs w:val="20"/>
+          <w:lang w:val="en-US"/>
+        </w:rPr>
+        <w:t xml:space="preserve">    </w:t>
+      </w:r>
+      <w:r>
+        <w:rPr>
+          <w:rFonts w:ascii="Bitstream Charter" w:hAnsi="Bitstream Charter"/>
+          <w:sz w:val="20"/>
+          <w:szCs w:val="20"/>
+          <w:lang w:val="en-US"/>
+        </w:rPr>
+        <w:t>free(current);</w:t>
+      </w:r>
+    </w:p>
+    <w:p>
+      <w:pPr>
+        <w:pStyle w:val="Normal"/>
+        <w:spacing w:before="0" w:after="200"/>
+        <w:contextualSpacing/>
+        <w:rPr>
+          <w:rFonts w:ascii="Bitstream Charter" w:hAnsi="Bitstream Charter"/>
+        </w:rPr>
+      </w:pPr>
+      <w:r>
+        <w:rPr>
+          <w:rFonts w:ascii="Bitstream Charter" w:hAnsi="Bitstream Charter"/>
+          <w:sz w:val="20"/>
+          <w:szCs w:val="20"/>
+          <w:lang w:val="en-US"/>
+        </w:rPr>
+        <w:t>}</w:t>
+      </w:r>
+    </w:p>
+    <w:p>
+      <w:pPr>
+        <w:pStyle w:val="Normal"/>
+        <w:spacing w:before="0" w:after="200"/>
+        <w:contextualSpacing/>
+        <w:rPr>
+          <w:sz w:val="20"/>
+          <w:szCs w:val="20"/>
+          <w:lang w:val="en-US"/>
+        </w:rPr>
+      </w:pPr>
+      <w:r>
+        <w:rPr>
+          <w:rFonts w:ascii="Bitstream Charter" w:hAnsi="Bitstream Charter"/>
+        </w:rPr>
+      </w:r>
+    </w:p>
+    <w:p>
+      <w:pPr>
+        <w:pStyle w:val="Normal"/>
+        <w:spacing w:before="0" w:after="200"/>
+        <w:contextualSpacing/>
+        <w:rPr>
+          <w:rFonts w:ascii="Bitstream Charter" w:hAnsi="Bitstream Charter"/>
+        </w:rPr>
+      </w:pPr>
+      <w:r>
+        <w:rPr>
+          <w:rFonts w:ascii="Bitstream Charter" w:hAnsi="Bitstream Charter"/>
+          <w:sz w:val="20"/>
+          <w:szCs w:val="20"/>
+          <w:lang w:val="en-US"/>
+        </w:rPr>
+        <w:t>int main()</w:t>
+      </w:r>
+    </w:p>
+    <w:p>
+      <w:pPr>
+        <w:pStyle w:val="Normal"/>
+        <w:spacing w:before="0" w:after="200"/>
+        <w:contextualSpacing/>
+        <w:rPr>
+          <w:rFonts w:ascii="Bitstream Charter" w:hAnsi="Bitstream Charter"/>
+        </w:rPr>
+      </w:pPr>
+      <w:r>
+        <w:rPr>
+          <w:rFonts w:ascii="Bitstream Charter" w:hAnsi="Bitstream Charter"/>
           <w:sz w:val="20"/>
           <w:szCs w:val="20"/>
           <w:lang w:val="en-US"/>
@@ -2297,12 +2910,12 @@
         <w:spacing w:before="0" w:after="200"/>
         <w:contextualSpacing/>
         <w:rPr>
-          <w:rFonts w:ascii="Ubuntu" w:hAnsi="Ubuntu"/>
-        </w:rPr>
-      </w:pPr>
-      <w:r>
-        <w:rPr>
-          <w:rFonts w:ascii="Ubuntu" w:hAnsi="Ubuntu"/>
+          <w:rFonts w:ascii="Bitstream Charter" w:hAnsi="Bitstream Charter"/>
+        </w:rPr>
+      </w:pPr>
+      <w:r>
+        <w:rPr>
+          <w:rFonts w:ascii="Bitstream Charter" w:hAnsi="Bitstream Charter"/>
           <w:sz w:val="20"/>
           <w:szCs w:val="20"/>
           <w:lang w:val="en-US"/>
@@ -2311,26 +2924,562 @@
       </w:r>
       <w:r>
         <w:rPr>
-          <w:rFonts w:ascii="Ubuntu" w:hAnsi="Ubuntu"/>
-          <w:sz w:val="20"/>
-          <w:szCs w:val="20"/>
-          <w:lang w:val="en-US"/>
-        </w:rPr>
-        <w:t>return current-&gt;tag;</w:t>
-      </w:r>
-    </w:p>
-    <w:p>
-      <w:pPr>
-        <w:pStyle w:val="Normal"/>
-        <w:spacing w:before="0" w:after="200"/>
-        <w:contextualSpacing/>
-        <w:rPr>
-          <w:rFonts w:ascii="Ubuntu" w:hAnsi="Ubuntu"/>
-        </w:rPr>
-      </w:pPr>
-      <w:r>
-        <w:rPr>
-          <w:rFonts w:ascii="Ubuntu" w:hAnsi="Ubuntu"/>
+          <w:rFonts w:ascii="Bitstream Charter" w:hAnsi="Bitstream Charter"/>
+          <w:sz w:val="20"/>
+          <w:szCs w:val="20"/>
+          <w:lang w:val="en-US"/>
+        </w:rPr>
+        <w:t>char str[LENGTH + 2];</w:t>
+      </w:r>
+    </w:p>
+    <w:p>
+      <w:pPr>
+        <w:pStyle w:val="Normal"/>
+        <w:spacing w:before="0" w:after="200"/>
+        <w:contextualSpacing/>
+        <w:rPr>
+          <w:rFonts w:ascii="Bitstream Charter" w:hAnsi="Bitstream Charter"/>
+        </w:rPr>
+      </w:pPr>
+      <w:r>
+        <w:rPr>
+          <w:rFonts w:ascii="Bitstream Charter" w:hAnsi="Bitstream Charter"/>
+          <w:sz w:val="20"/>
+          <w:szCs w:val="20"/>
+          <w:lang w:val="en-US"/>
+        </w:rPr>
+        <w:t xml:space="preserve">    </w:t>
+      </w:r>
+      <w:r>
+        <w:rPr>
+          <w:rFonts w:ascii="Bitstream Charter" w:hAnsi="Bitstream Charter"/>
+          <w:sz w:val="20"/>
+          <w:szCs w:val="20"/>
+          <w:lang w:val="en-US"/>
+        </w:rPr>
+        <w:t>char *ptrOpen, *ptrClose, *tag;</w:t>
+      </w:r>
+    </w:p>
+    <w:p>
+      <w:pPr>
+        <w:pStyle w:val="Normal"/>
+        <w:spacing w:before="0" w:after="200"/>
+        <w:contextualSpacing/>
+        <w:rPr>
+          <w:rFonts w:ascii="Bitstream Charter" w:hAnsi="Bitstream Charter"/>
+        </w:rPr>
+      </w:pPr>
+      <w:r>
+        <w:rPr>
+          <w:rFonts w:ascii="Bitstream Charter" w:hAnsi="Bitstream Charter"/>
+          <w:sz w:val="20"/>
+          <w:szCs w:val="20"/>
+          <w:lang w:val="en-US"/>
+        </w:rPr>
+        <w:t xml:space="preserve">    </w:t>
+      </w:r>
+      <w:r>
+        <w:rPr>
+          <w:rFonts w:ascii="Bitstream Charter" w:hAnsi="Bitstream Charter"/>
+          <w:sz w:val="20"/>
+          <w:szCs w:val="20"/>
+          <w:lang w:val="en-US"/>
+        </w:rPr>
+        <w:t>stack* current = (stack*)malloc(sizeof(stack));</w:t>
+      </w:r>
+    </w:p>
+    <w:p>
+      <w:pPr>
+        <w:pStyle w:val="Normal"/>
+        <w:spacing w:before="0" w:after="200"/>
+        <w:contextualSpacing/>
+        <w:rPr>
+          <w:rFonts w:ascii="Bitstream Charter" w:hAnsi="Bitstream Charter"/>
+        </w:rPr>
+      </w:pPr>
+      <w:r>
+        <w:rPr>
+          <w:rFonts w:ascii="Bitstream Charter" w:hAnsi="Bitstream Charter"/>
+          <w:sz w:val="20"/>
+          <w:szCs w:val="20"/>
+          <w:lang w:val="en-US"/>
+        </w:rPr>
+        <w:t xml:space="preserve">    </w:t>
+      </w:r>
+      <w:r>
+        <w:rPr>
+          <w:rFonts w:ascii="Bitstream Charter" w:hAnsi="Bitstream Charter"/>
+          <w:sz w:val="20"/>
+          <w:szCs w:val="20"/>
+          <w:lang w:val="en-US"/>
+        </w:rPr>
+        <w:t>current-&gt;tag = "null";</w:t>
+      </w:r>
+    </w:p>
+    <w:p>
+      <w:pPr>
+        <w:pStyle w:val="Normal"/>
+        <w:spacing w:before="0" w:after="200"/>
+        <w:contextualSpacing/>
+        <w:rPr>
+          <w:rFonts w:ascii="Bitstream Charter" w:hAnsi="Bitstream Charter"/>
+        </w:rPr>
+      </w:pPr>
+      <w:r>
+        <w:rPr>
+          <w:rFonts w:ascii="Bitstream Charter" w:hAnsi="Bitstream Charter"/>
+          <w:sz w:val="20"/>
+          <w:szCs w:val="20"/>
+          <w:lang w:val="en-US"/>
+        </w:rPr>
+        <w:t xml:space="preserve">    </w:t>
+      </w:r>
+      <w:r>
+        <w:rPr>
+          <w:rFonts w:ascii="Bitstream Charter" w:hAnsi="Bitstream Charter"/>
+          <w:sz w:val="20"/>
+          <w:szCs w:val="20"/>
+          <w:lang w:val="en-US"/>
+        </w:rPr>
+        <w:t>current-&gt;prev = NULL;</w:t>
+      </w:r>
+    </w:p>
+    <w:p>
+      <w:pPr>
+        <w:pStyle w:val="Normal"/>
+        <w:spacing w:before="0" w:after="200"/>
+        <w:contextualSpacing/>
+        <w:rPr>
+          <w:sz w:val="20"/>
+          <w:szCs w:val="20"/>
+          <w:lang w:val="en-US"/>
+        </w:rPr>
+      </w:pPr>
+      <w:r>
+        <w:rPr>
+          <w:rFonts w:ascii="Bitstream Charter" w:hAnsi="Bitstream Charter"/>
+        </w:rPr>
+      </w:r>
+    </w:p>
+    <w:p>
+      <w:pPr>
+        <w:pStyle w:val="Normal"/>
+        <w:spacing w:before="0" w:after="200"/>
+        <w:contextualSpacing/>
+        <w:rPr>
+          <w:rFonts w:ascii="Bitstream Charter" w:hAnsi="Bitstream Charter"/>
+        </w:rPr>
+      </w:pPr>
+      <w:r>
+        <w:rPr>
+          <w:rFonts w:ascii="Bitstream Charter" w:hAnsi="Bitstream Charter"/>
+          <w:sz w:val="20"/>
+          <w:szCs w:val="20"/>
+          <w:lang w:val="en-US"/>
+        </w:rPr>
+        <w:t xml:space="preserve">    </w:t>
+      </w:r>
+      <w:r>
+        <w:rPr>
+          <w:rFonts w:ascii="Bitstream Charter" w:hAnsi="Bitstream Charter"/>
+          <w:sz w:val="20"/>
+          <w:szCs w:val="20"/>
+          <w:lang w:val="en-US"/>
+        </w:rPr>
+        <w:t>fgets(str, (LENGTH + 2), stdin);</w:t>
+      </w:r>
+    </w:p>
+    <w:p>
+      <w:pPr>
+        <w:pStyle w:val="Normal"/>
+        <w:spacing w:before="0" w:after="200"/>
+        <w:contextualSpacing/>
+        <w:rPr>
+          <w:sz w:val="20"/>
+          <w:szCs w:val="20"/>
+          <w:lang w:val="en-US"/>
+        </w:rPr>
+      </w:pPr>
+      <w:r>
+        <w:rPr>
+          <w:rFonts w:ascii="Bitstream Charter" w:hAnsi="Bitstream Charter"/>
+        </w:rPr>
+      </w:r>
+    </w:p>
+    <w:p>
+      <w:pPr>
+        <w:pStyle w:val="Normal"/>
+        <w:spacing w:before="0" w:after="200"/>
+        <w:contextualSpacing/>
+        <w:rPr>
+          <w:rFonts w:ascii="Bitstream Charter" w:hAnsi="Bitstream Charter"/>
+        </w:rPr>
+      </w:pPr>
+      <w:r>
+        <w:rPr>
+          <w:rFonts w:ascii="Bitstream Charter" w:hAnsi="Bitstream Charter"/>
+          <w:sz w:val="20"/>
+          <w:szCs w:val="20"/>
+          <w:lang w:val="en-US"/>
+        </w:rPr>
+        <w:t xml:space="preserve">    </w:t>
+      </w:r>
+      <w:r>
+        <w:rPr>
+          <w:rFonts w:ascii="Bitstream Charter" w:hAnsi="Bitstream Charter"/>
+          <w:sz w:val="20"/>
+          <w:szCs w:val="20"/>
+          <w:lang w:val="en-US"/>
+        </w:rPr>
+        <w:t>ptrOpen = strchr(str, '&lt;');</w:t>
+      </w:r>
+    </w:p>
+    <w:p>
+      <w:pPr>
+        <w:pStyle w:val="Normal"/>
+        <w:spacing w:before="0" w:after="200"/>
+        <w:contextualSpacing/>
+        <w:rPr>
+          <w:rFonts w:ascii="Bitstream Charter" w:hAnsi="Bitstream Charter"/>
+        </w:rPr>
+      </w:pPr>
+      <w:r>
+        <w:rPr>
+          <w:rFonts w:ascii="Bitstream Charter" w:hAnsi="Bitstream Charter"/>
+          <w:sz w:val="20"/>
+          <w:szCs w:val="20"/>
+          <w:lang w:val="en-US"/>
+        </w:rPr>
+        <w:t xml:space="preserve">    </w:t>
+      </w:r>
+      <w:r>
+        <w:rPr>
+          <w:rFonts w:ascii="Bitstream Charter" w:hAnsi="Bitstream Charter"/>
+          <w:sz w:val="20"/>
+          <w:szCs w:val="20"/>
+          <w:lang w:val="en-US"/>
+        </w:rPr>
+        <w:t>ptrClose = strchr(str, '&gt;');</w:t>
+      </w:r>
+    </w:p>
+    <w:p>
+      <w:pPr>
+        <w:pStyle w:val="Normal"/>
+        <w:spacing w:before="0" w:after="200"/>
+        <w:contextualSpacing/>
+        <w:rPr>
+          <w:sz w:val="20"/>
+          <w:szCs w:val="20"/>
+          <w:lang w:val="en-US"/>
+        </w:rPr>
+      </w:pPr>
+      <w:r>
+        <w:rPr>
+          <w:rFonts w:ascii="Bitstream Charter" w:hAnsi="Bitstream Charter"/>
+        </w:rPr>
+      </w:r>
+    </w:p>
+    <w:p>
+      <w:pPr>
+        <w:pStyle w:val="Normal"/>
+        <w:spacing w:before="0" w:after="200"/>
+        <w:contextualSpacing/>
+        <w:rPr>
+          <w:rFonts w:ascii="Bitstream Charter" w:hAnsi="Bitstream Charter"/>
+        </w:rPr>
+      </w:pPr>
+      <w:r>
+        <w:rPr>
+          <w:rFonts w:ascii="Bitstream Charter" w:hAnsi="Bitstream Charter"/>
+          <w:sz w:val="20"/>
+          <w:szCs w:val="20"/>
+          <w:lang w:val="en-US"/>
+        </w:rPr>
+        <w:t xml:space="preserve">    </w:t>
+      </w:r>
+      <w:r>
+        <w:rPr>
+          <w:rFonts w:ascii="Bitstream Charter" w:hAnsi="Bitstream Charter"/>
+          <w:sz w:val="20"/>
+          <w:szCs w:val="20"/>
+          <w:lang w:val="en-US"/>
+        </w:rPr>
+        <w:t>while (ptrOpen)</w:t>
+      </w:r>
+    </w:p>
+    <w:p>
+      <w:pPr>
+        <w:pStyle w:val="Normal"/>
+        <w:spacing w:before="0" w:after="200"/>
+        <w:contextualSpacing/>
+        <w:rPr>
+          <w:rFonts w:ascii="Bitstream Charter" w:hAnsi="Bitstream Charter"/>
+        </w:rPr>
+      </w:pPr>
+      <w:r>
+        <w:rPr>
+          <w:rFonts w:ascii="Bitstream Charter" w:hAnsi="Bitstream Charter"/>
+          <w:sz w:val="20"/>
+          <w:szCs w:val="20"/>
+          <w:lang w:val="en-US"/>
+        </w:rPr>
+        <w:t xml:space="preserve">    </w:t>
+      </w:r>
+      <w:r>
+        <w:rPr>
+          <w:rFonts w:ascii="Bitstream Charter" w:hAnsi="Bitstream Charter"/>
+          <w:sz w:val="20"/>
+          <w:szCs w:val="20"/>
+          <w:lang w:val="en-US"/>
+        </w:rPr>
+        <w:t>{</w:t>
+      </w:r>
+    </w:p>
+    <w:p>
+      <w:pPr>
+        <w:pStyle w:val="Normal"/>
+        <w:spacing w:before="0" w:after="200"/>
+        <w:contextualSpacing/>
+        <w:rPr>
+          <w:rFonts w:ascii="Bitstream Charter" w:hAnsi="Bitstream Charter"/>
+        </w:rPr>
+      </w:pPr>
+      <w:r>
+        <w:rPr>
+          <w:rFonts w:ascii="Bitstream Charter" w:hAnsi="Bitstream Charter"/>
+          <w:sz w:val="20"/>
+          <w:szCs w:val="20"/>
+          <w:lang w:val="en-US"/>
+        </w:rPr>
+        <w:t xml:space="preserve">        </w:t>
+      </w:r>
+      <w:r>
+        <w:rPr>
+          <w:rFonts w:ascii="Bitstream Charter" w:hAnsi="Bitstream Charter"/>
+          <w:sz w:val="20"/>
+          <w:szCs w:val="20"/>
+          <w:lang w:val="en-US"/>
+        </w:rPr>
+        <w:t>if (*(ptrOpen + 1) == '/')</w:t>
+      </w:r>
+    </w:p>
+    <w:p>
+      <w:pPr>
+        <w:pStyle w:val="Normal"/>
+        <w:spacing w:before="0" w:after="200"/>
+        <w:contextualSpacing/>
+        <w:rPr>
+          <w:rFonts w:ascii="Bitstream Charter" w:hAnsi="Bitstream Charter"/>
+        </w:rPr>
+      </w:pPr>
+      <w:r>
+        <w:rPr>
+          <w:rFonts w:ascii="Bitstream Charter" w:hAnsi="Bitstream Charter"/>
+          <w:sz w:val="20"/>
+          <w:szCs w:val="20"/>
+          <w:lang w:val="en-US"/>
+        </w:rPr>
+        <w:t xml:space="preserve">            </w:t>
+      </w:r>
+      <w:r>
+        <w:rPr>
+          <w:rFonts w:ascii="Bitstream Charter" w:hAnsi="Bitstream Charter"/>
+          <w:sz w:val="20"/>
+          <w:szCs w:val="20"/>
+          <w:lang w:val="en-US"/>
+        </w:rPr>
+        <w:t>if (!strncmp((ptrOpen + 2), top(current), (ptrClose - ptrOpen - 2)))</w:t>
+      </w:r>
+    </w:p>
+    <w:p>
+      <w:pPr>
+        <w:pStyle w:val="Normal"/>
+        <w:spacing w:before="0" w:after="200"/>
+        <w:contextualSpacing/>
+        <w:rPr>
+          <w:rFonts w:ascii="Bitstream Charter" w:hAnsi="Bitstream Charter"/>
+        </w:rPr>
+      </w:pPr>
+      <w:r>
+        <w:rPr>
+          <w:rFonts w:ascii="Bitstream Charter" w:hAnsi="Bitstream Charter"/>
+          <w:sz w:val="20"/>
+          <w:szCs w:val="20"/>
+          <w:lang w:val="en-US"/>
+        </w:rPr>
+        <w:t xml:space="preserve">                </w:t>
+      </w:r>
+      <w:r>
+        <w:rPr>
+          <w:rFonts w:ascii="Bitstream Charter" w:hAnsi="Bitstream Charter"/>
+          <w:sz w:val="20"/>
+          <w:szCs w:val="20"/>
+          <w:lang w:val="en-US"/>
+        </w:rPr>
+        <w:t>pop(&amp;current);</w:t>
+      </w:r>
+    </w:p>
+    <w:p>
+      <w:pPr>
+        <w:pStyle w:val="Normal"/>
+        <w:spacing w:before="0" w:after="200"/>
+        <w:contextualSpacing/>
+        <w:rPr>
+          <w:rFonts w:ascii="Bitstream Charter" w:hAnsi="Bitstream Charter"/>
+        </w:rPr>
+      </w:pPr>
+      <w:r>
+        <w:rPr>
+          <w:rFonts w:ascii="Bitstream Charter" w:hAnsi="Bitstream Charter"/>
+          <w:sz w:val="20"/>
+          <w:szCs w:val="20"/>
+          <w:lang w:val="en-US"/>
+        </w:rPr>
+        <w:t xml:space="preserve">            </w:t>
+      </w:r>
+      <w:r>
+        <w:rPr>
+          <w:rFonts w:ascii="Bitstream Charter" w:hAnsi="Bitstream Charter"/>
+          <w:sz w:val="20"/>
+          <w:szCs w:val="20"/>
+          <w:lang w:val="en-US"/>
+        </w:rPr>
+        <w:t>else</w:t>
+      </w:r>
+    </w:p>
+    <w:p>
+      <w:pPr>
+        <w:pStyle w:val="Normal"/>
+        <w:spacing w:before="0" w:after="200"/>
+        <w:contextualSpacing/>
+        <w:rPr>
+          <w:rFonts w:ascii="Bitstream Charter" w:hAnsi="Bitstream Charter"/>
+        </w:rPr>
+      </w:pPr>
+      <w:r>
+        <w:rPr>
+          <w:rFonts w:ascii="Bitstream Charter" w:hAnsi="Bitstream Charter"/>
+          <w:sz w:val="20"/>
+          <w:szCs w:val="20"/>
+          <w:lang w:val="en-US"/>
+        </w:rPr>
+        <w:t xml:space="preserve">            </w:t>
+      </w:r>
+      <w:r>
+        <w:rPr>
+          <w:rFonts w:ascii="Bitstream Charter" w:hAnsi="Bitstream Charter"/>
+          <w:sz w:val="20"/>
+          <w:szCs w:val="20"/>
+          <w:lang w:val="en-US"/>
+        </w:rPr>
+        <w:t>{</w:t>
+      </w:r>
+    </w:p>
+    <w:p>
+      <w:pPr>
+        <w:pStyle w:val="Normal"/>
+        <w:spacing w:before="0" w:after="200"/>
+        <w:contextualSpacing/>
+        <w:rPr>
+          <w:rFonts w:ascii="Bitstream Charter" w:hAnsi="Bitstream Charter"/>
+        </w:rPr>
+      </w:pPr>
+      <w:r>
+        <w:rPr>
+          <w:rFonts w:ascii="Bitstream Charter" w:hAnsi="Bitstream Charter"/>
+          <w:sz w:val="20"/>
+          <w:szCs w:val="20"/>
+          <w:lang w:val="en-US"/>
+        </w:rPr>
+        <w:t xml:space="preserve">                </w:t>
+      </w:r>
+      <w:r>
+        <w:rPr>
+          <w:rFonts w:ascii="Bitstream Charter" w:hAnsi="Bitstream Charter"/>
+          <w:sz w:val="20"/>
+          <w:szCs w:val="20"/>
+          <w:lang w:val="en-US"/>
+        </w:rPr>
+        <w:t>delete(current);</w:t>
+      </w:r>
+    </w:p>
+    <w:p>
+      <w:pPr>
+        <w:pStyle w:val="Normal"/>
+        <w:spacing w:before="0" w:after="200"/>
+        <w:contextualSpacing/>
+        <w:rPr>
+          <w:rFonts w:ascii="Bitstream Charter" w:hAnsi="Bitstream Charter"/>
+        </w:rPr>
+      </w:pPr>
+      <w:r>
+        <w:rPr>
+          <w:rFonts w:ascii="Bitstream Charter" w:hAnsi="Bitstream Charter"/>
+          <w:sz w:val="20"/>
+          <w:szCs w:val="20"/>
+          <w:lang w:val="en-US"/>
+        </w:rPr>
+        <w:t xml:space="preserve">                </w:t>
+      </w:r>
+      <w:r>
+        <w:rPr>
+          <w:rFonts w:ascii="Bitstream Charter" w:hAnsi="Bitstream Charter"/>
+          <w:sz w:val="20"/>
+          <w:szCs w:val="20"/>
+          <w:lang w:val="en-US"/>
+        </w:rPr>
+        <w:t>printf("wrong\n");</w:t>
+      </w:r>
+    </w:p>
+    <w:p>
+      <w:pPr>
+        <w:pStyle w:val="Normal"/>
+        <w:spacing w:before="0" w:after="200"/>
+        <w:contextualSpacing/>
+        <w:rPr>
+          <w:rFonts w:ascii="Bitstream Charter" w:hAnsi="Bitstream Charter"/>
+        </w:rPr>
+      </w:pPr>
+      <w:r>
+        <w:rPr>
+          <w:rFonts w:ascii="Bitstream Charter" w:hAnsi="Bitstream Charter"/>
+          <w:sz w:val="20"/>
+          <w:szCs w:val="20"/>
+          <w:lang w:val="en-US"/>
+        </w:rPr>
+        <w:t xml:space="preserve">                </w:t>
+      </w:r>
+      <w:r>
+        <w:rPr>
+          <w:rFonts w:ascii="Bitstream Charter" w:hAnsi="Bitstream Charter"/>
+          <w:sz w:val="20"/>
+          <w:szCs w:val="20"/>
+          <w:lang w:val="en-US"/>
+        </w:rPr>
+        <w:t>return 0;</w:t>
+      </w:r>
+    </w:p>
+    <w:p>
+      <w:pPr>
+        <w:pStyle w:val="Normal"/>
+        <w:spacing w:before="0" w:after="200"/>
+        <w:contextualSpacing/>
+        <w:rPr>
+          <w:rFonts w:ascii="Bitstream Charter" w:hAnsi="Bitstream Charter"/>
+        </w:rPr>
+      </w:pPr>
+      <w:r>
+        <w:rPr>
+          <w:rFonts w:ascii="Bitstream Charter" w:hAnsi="Bitstream Charter"/>
+          <w:sz w:val="20"/>
+          <w:szCs w:val="20"/>
+          <w:lang w:val="en-US"/>
+        </w:rPr>
+        <w:t xml:space="preserve">            </w:t>
+      </w:r>
+      <w:r>
+        <w:rPr>
+          <w:rFonts w:ascii="Bitstream Charter" w:hAnsi="Bitstream Charter"/>
           <w:sz w:val="20"/>
           <w:szCs w:val="20"/>
           <w:lang w:val="en-US"/>
@@ -2344,67 +3493,49 @@
         <w:spacing w:before="0" w:after="200"/>
         <w:contextualSpacing/>
         <w:rPr>
-          <w:sz w:val="20"/>
-          <w:szCs w:val="20"/>
-          <w:lang w:val="en-US"/>
-        </w:rPr>
-      </w:pPr>
-      <w:r>
-        <w:rPr>
-          <w:rFonts w:ascii="Ubuntu" w:hAnsi="Ubuntu"/>
-        </w:rPr>
-      </w:r>
-    </w:p>
-    <w:p>
-      <w:pPr>
-        <w:pStyle w:val="Normal"/>
-        <w:spacing w:before="0" w:after="200"/>
-        <w:contextualSpacing/>
-        <w:rPr>
-          <w:rFonts w:ascii="Ubuntu" w:hAnsi="Ubuntu"/>
-        </w:rPr>
-      </w:pPr>
-      <w:r>
-        <w:rPr>
-          <w:rFonts w:ascii="Ubuntu" w:hAnsi="Ubuntu"/>
-          <w:sz w:val="20"/>
-          <w:szCs w:val="20"/>
-          <w:lang w:val="en-US"/>
-        </w:rPr>
-        <w:t>//  функция проверяет список на пустоту</w:t>
-      </w:r>
-    </w:p>
-    <w:p>
-      <w:pPr>
-        <w:pStyle w:val="Normal"/>
-        <w:spacing w:before="0" w:after="200"/>
-        <w:contextualSpacing/>
-        <w:rPr>
-          <w:rFonts w:ascii="Ubuntu" w:hAnsi="Ubuntu"/>
-        </w:rPr>
-      </w:pPr>
-      <w:r>
-        <w:rPr>
-          <w:rFonts w:ascii="Ubuntu" w:hAnsi="Ubuntu"/>
-          <w:sz w:val="20"/>
-          <w:szCs w:val="20"/>
-          <w:lang w:val="en-US"/>
-        </w:rPr>
-        <w:t>stack* isEmpty (stack* current)</w:t>
-      </w:r>
-    </w:p>
-    <w:p>
-      <w:pPr>
-        <w:pStyle w:val="Normal"/>
-        <w:spacing w:before="0" w:after="200"/>
-        <w:contextualSpacing/>
-        <w:rPr>
-          <w:rFonts w:ascii="Ubuntu" w:hAnsi="Ubuntu"/>
-        </w:rPr>
-      </w:pPr>
-      <w:r>
-        <w:rPr>
-          <w:rFonts w:ascii="Ubuntu" w:hAnsi="Ubuntu"/>
+          <w:rFonts w:ascii="Bitstream Charter" w:hAnsi="Bitstream Charter"/>
+        </w:rPr>
+      </w:pPr>
+      <w:r>
+        <w:rPr>
+          <w:rFonts w:ascii="Bitstream Charter" w:hAnsi="Bitstream Charter"/>
+          <w:sz w:val="20"/>
+          <w:szCs w:val="20"/>
+          <w:lang w:val="en-US"/>
+        </w:rPr>
+        <w:t xml:space="preserve">        </w:t>
+      </w:r>
+      <w:r>
+        <w:rPr>
+          <w:rFonts w:ascii="Bitstream Charter" w:hAnsi="Bitstream Charter"/>
+          <w:sz w:val="20"/>
+          <w:szCs w:val="20"/>
+          <w:lang w:val="en-US"/>
+        </w:rPr>
+        <w:t>else</w:t>
+      </w:r>
+    </w:p>
+    <w:p>
+      <w:pPr>
+        <w:pStyle w:val="Normal"/>
+        <w:spacing w:before="0" w:after="200"/>
+        <w:contextualSpacing/>
+        <w:rPr>
+          <w:rFonts w:ascii="Bitstream Charter" w:hAnsi="Bitstream Charter"/>
+        </w:rPr>
+      </w:pPr>
+      <w:r>
+        <w:rPr>
+          <w:rFonts w:ascii="Bitstream Charter" w:hAnsi="Bitstream Charter"/>
+          <w:sz w:val="20"/>
+          <w:szCs w:val="20"/>
+          <w:lang w:val="en-US"/>
+        </w:rPr>
+        <w:t xml:space="preserve">        </w:t>
+      </w:r>
+      <w:r>
+        <w:rPr>
+          <w:rFonts w:ascii="Bitstream Charter" w:hAnsi="Bitstream Charter"/>
           <w:sz w:val="20"/>
           <w:szCs w:val="20"/>
           <w:lang w:val="en-US"/>
@@ -2418,12 +3549,180 @@
         <w:spacing w:before="0" w:after="200"/>
         <w:contextualSpacing/>
         <w:rPr>
-          <w:rFonts w:ascii="Ubuntu" w:hAnsi="Ubuntu"/>
-        </w:rPr>
-      </w:pPr>
-      <w:r>
-        <w:rPr>
-          <w:rFonts w:ascii="Ubuntu" w:hAnsi="Ubuntu"/>
+          <w:rFonts w:ascii="Bitstream Charter" w:hAnsi="Bitstream Charter"/>
+        </w:rPr>
+      </w:pPr>
+      <w:r>
+        <w:rPr>
+          <w:rFonts w:ascii="Bitstream Charter" w:hAnsi="Bitstream Charter"/>
+          <w:sz w:val="20"/>
+          <w:szCs w:val="20"/>
+          <w:lang w:val="en-US"/>
+        </w:rPr>
+        <w:t xml:space="preserve">            </w:t>
+      </w:r>
+      <w:r>
+        <w:rPr>
+          <w:rFonts w:ascii="Bitstream Charter" w:hAnsi="Bitstream Charter"/>
+          <w:sz w:val="20"/>
+          <w:szCs w:val="20"/>
+          <w:lang w:val="en-US"/>
+        </w:rPr>
+        <w:t>tag = strtok((ptrOpen + 1), "&gt;");</w:t>
+      </w:r>
+    </w:p>
+    <w:p>
+      <w:pPr>
+        <w:pStyle w:val="Normal"/>
+        <w:spacing w:before="0" w:after="200"/>
+        <w:contextualSpacing/>
+        <w:rPr>
+          <w:rFonts w:ascii="Bitstream Charter" w:hAnsi="Bitstream Charter"/>
+        </w:rPr>
+      </w:pPr>
+      <w:r>
+        <w:rPr>
+          <w:rFonts w:ascii="Bitstream Charter" w:hAnsi="Bitstream Charter"/>
+          <w:sz w:val="20"/>
+          <w:szCs w:val="20"/>
+          <w:lang w:val="en-US"/>
+        </w:rPr>
+        <w:t xml:space="preserve">            </w:t>
+      </w:r>
+      <w:r>
+        <w:rPr>
+          <w:rFonts w:ascii="Bitstream Charter" w:hAnsi="Bitstream Charter"/>
+          <w:sz w:val="20"/>
+          <w:szCs w:val="20"/>
+          <w:lang w:val="en-US"/>
+        </w:rPr>
+        <w:t>if (strcmp(tag, "br") &amp;&amp; strcmp(tag, "hr"))</w:t>
+      </w:r>
+    </w:p>
+    <w:p>
+      <w:pPr>
+        <w:pStyle w:val="Normal"/>
+        <w:spacing w:before="0" w:after="200"/>
+        <w:contextualSpacing/>
+        <w:rPr>
+          <w:rFonts w:ascii="Bitstream Charter" w:hAnsi="Bitstream Charter"/>
+        </w:rPr>
+      </w:pPr>
+      <w:r>
+        <w:rPr>
+          <w:rFonts w:ascii="Bitstream Charter" w:hAnsi="Bitstream Charter"/>
+          <w:sz w:val="20"/>
+          <w:szCs w:val="20"/>
+          <w:lang w:val="en-US"/>
+        </w:rPr>
+        <w:t xml:space="preserve">                </w:t>
+      </w:r>
+      <w:r>
+        <w:rPr>
+          <w:rFonts w:ascii="Bitstream Charter" w:hAnsi="Bitstream Charter"/>
+          <w:sz w:val="20"/>
+          <w:szCs w:val="20"/>
+          <w:lang w:val="en-US"/>
+        </w:rPr>
+        <w:t>push(tag, &amp;current);</w:t>
+      </w:r>
+    </w:p>
+    <w:p>
+      <w:pPr>
+        <w:pStyle w:val="Normal"/>
+        <w:spacing w:before="0" w:after="200"/>
+        <w:contextualSpacing/>
+        <w:rPr>
+          <w:rFonts w:ascii="Bitstream Charter" w:hAnsi="Bitstream Charter"/>
+        </w:rPr>
+      </w:pPr>
+      <w:r>
+        <w:rPr>
+          <w:rFonts w:ascii="Bitstream Charter" w:hAnsi="Bitstream Charter"/>
+          <w:sz w:val="20"/>
+          <w:szCs w:val="20"/>
+          <w:lang w:val="en-US"/>
+        </w:rPr>
+        <w:t xml:space="preserve">        </w:t>
+      </w:r>
+      <w:r>
+        <w:rPr>
+          <w:rFonts w:ascii="Bitstream Charter" w:hAnsi="Bitstream Charter"/>
+          <w:sz w:val="20"/>
+          <w:szCs w:val="20"/>
+          <w:lang w:val="en-US"/>
+        </w:rPr>
+        <w:t>}</w:t>
+      </w:r>
+    </w:p>
+    <w:p>
+      <w:pPr>
+        <w:pStyle w:val="Normal"/>
+        <w:spacing w:before="0" w:after="200"/>
+        <w:contextualSpacing/>
+        <w:rPr>
+          <w:rFonts w:ascii="Bitstream Charter" w:hAnsi="Bitstream Charter"/>
+        </w:rPr>
+      </w:pPr>
+      <w:r>
+        <w:rPr>
+          <w:rFonts w:ascii="Bitstream Charter" w:hAnsi="Bitstream Charter"/>
+          <w:sz w:val="20"/>
+          <w:szCs w:val="20"/>
+          <w:lang w:val="en-US"/>
+        </w:rPr>
+        <w:t xml:space="preserve">        </w:t>
+      </w:r>
+      <w:r>
+        <w:rPr>
+          <w:rFonts w:ascii="Bitstream Charter" w:hAnsi="Bitstream Charter"/>
+          <w:sz w:val="20"/>
+          <w:szCs w:val="20"/>
+          <w:lang w:val="en-US"/>
+        </w:rPr>
+        <w:t>ptrOpen = strchr((ptrClose + 1), '&lt;');</w:t>
+      </w:r>
+    </w:p>
+    <w:p>
+      <w:pPr>
+        <w:pStyle w:val="Normal"/>
+        <w:spacing w:before="0" w:after="200"/>
+        <w:contextualSpacing/>
+        <w:rPr>
+          <w:rFonts w:ascii="Bitstream Charter" w:hAnsi="Bitstream Charter"/>
+        </w:rPr>
+      </w:pPr>
+      <w:r>
+        <w:rPr>
+          <w:rFonts w:ascii="Bitstream Charter" w:hAnsi="Bitstream Charter"/>
+          <w:sz w:val="20"/>
+          <w:szCs w:val="20"/>
+          <w:lang w:val="en-US"/>
+        </w:rPr>
+        <w:t xml:space="preserve">        </w:t>
+      </w:r>
+      <w:r>
+        <w:rPr>
+          <w:rFonts w:ascii="Bitstream Charter" w:hAnsi="Bitstream Charter"/>
+          <w:sz w:val="20"/>
+          <w:szCs w:val="20"/>
+          <w:lang w:val="en-US"/>
+        </w:rPr>
+        <w:t>ptrClose = strchr((ptrClose + 1), '&gt;');</w:t>
+      </w:r>
+    </w:p>
+    <w:p>
+      <w:pPr>
+        <w:pStyle w:val="Normal"/>
+        <w:spacing w:before="0" w:after="200"/>
+        <w:contextualSpacing/>
+        <w:rPr>
+          <w:rFonts w:ascii="Bitstream Charter" w:hAnsi="Bitstream Charter"/>
+        </w:rPr>
+      </w:pPr>
+      <w:r>
+        <w:rPr>
+          <w:rFonts w:ascii="Bitstream Charter" w:hAnsi="Bitstream Charter"/>
           <w:sz w:val="20"/>
           <w:szCs w:val="20"/>
           <w:lang w:val="en-US"/>
@@ -2432,26 +3731,7 @@
       </w:r>
       <w:r>
         <w:rPr>
-          <w:rFonts w:ascii="Ubuntu" w:hAnsi="Ubuntu"/>
-          <w:sz w:val="20"/>
-          <w:szCs w:val="20"/>
-          <w:lang w:val="en-US"/>
-        </w:rPr>
-        <w:t>return current-&gt;prev;</w:t>
-      </w:r>
-    </w:p>
-    <w:p>
-      <w:pPr>
-        <w:pStyle w:val="Normal"/>
-        <w:spacing w:before="0" w:after="200"/>
-        <w:contextualSpacing/>
-        <w:rPr>
-          <w:rFonts w:ascii="Ubuntu" w:hAnsi="Ubuntu"/>
-        </w:rPr>
-      </w:pPr>
-      <w:r>
-        <w:rPr>
-          <w:rFonts w:ascii="Ubuntu" w:hAnsi="Ubuntu"/>
+          <w:rFonts w:ascii="Bitstream Charter" w:hAnsi="Bitstream Charter"/>
           <w:sz w:val="20"/>
           <w:szCs w:val="20"/>
           <w:lang w:val="en-US"/>
@@ -2472,79 +3752,22 @@
       </w:pPr>
       <w:r>
         <w:rPr>
-          <w:rFonts w:ascii="Ubuntu" w:hAnsi="Ubuntu"/>
-        </w:rPr>
-      </w:r>
-    </w:p>
-    <w:p>
-      <w:pPr>
-        <w:pStyle w:val="Normal"/>
-        <w:spacing w:before="0" w:after="200"/>
-        <w:contextualSpacing/>
-        <w:rPr>
-          <w:rFonts w:ascii="Ubuntu" w:hAnsi="Ubuntu"/>
-        </w:rPr>
-      </w:pPr>
-      <w:r>
-        <w:rPr>
-          <w:rFonts w:ascii="Ubuntu" w:hAnsi="Ubuntu"/>
-          <w:sz w:val="20"/>
-          <w:szCs w:val="20"/>
-          <w:lang w:val="en-US"/>
-        </w:rPr>
-        <w:t>//  функция освобождает динамическую память (весь список)</w:t>
-      </w:r>
-    </w:p>
-    <w:p>
-      <w:pPr>
-        <w:pStyle w:val="Normal"/>
-        <w:spacing w:before="0" w:after="200"/>
-        <w:contextualSpacing/>
-        <w:rPr>
-          <w:rFonts w:ascii="Ubuntu" w:hAnsi="Ubuntu"/>
-        </w:rPr>
-      </w:pPr>
-      <w:r>
-        <w:rPr>
-          <w:rFonts w:ascii="Ubuntu" w:hAnsi="Ubuntu"/>
-          <w:sz w:val="20"/>
-          <w:szCs w:val="20"/>
-          <w:lang w:val="en-US"/>
-        </w:rPr>
-        <w:t>void delete (stack* current)</w:t>
-      </w:r>
-    </w:p>
-    <w:p>
-      <w:pPr>
-        <w:pStyle w:val="Normal"/>
-        <w:spacing w:before="0" w:after="200"/>
-        <w:contextualSpacing/>
-        <w:rPr>
-          <w:rFonts w:ascii="Ubuntu" w:hAnsi="Ubuntu"/>
-        </w:rPr>
-      </w:pPr>
-      <w:r>
-        <w:rPr>
-          <w:rFonts w:ascii="Ubuntu" w:hAnsi="Ubuntu"/>
-          <w:sz w:val="20"/>
-          <w:szCs w:val="20"/>
-          <w:lang w:val="en-US"/>
-        </w:rPr>
-        <w:t>{</w:t>
-      </w:r>
-    </w:p>
-    <w:p>
-      <w:pPr>
-        <w:pStyle w:val="Normal"/>
-        <w:spacing w:before="0" w:after="200"/>
-        <w:contextualSpacing/>
-        <w:rPr>
-          <w:rFonts w:ascii="Ubuntu" w:hAnsi="Ubuntu"/>
-        </w:rPr>
-      </w:pPr>
-      <w:r>
-        <w:rPr>
-          <w:rFonts w:ascii="Ubuntu" w:hAnsi="Ubuntu"/>
+          <w:rFonts w:ascii="Bitstream Charter" w:hAnsi="Bitstream Charter"/>
+        </w:rPr>
+      </w:r>
+    </w:p>
+    <w:p>
+      <w:pPr>
+        <w:pStyle w:val="Normal"/>
+        <w:spacing w:before="0" w:after="200"/>
+        <w:contextualSpacing/>
+        <w:rPr>
+          <w:rFonts w:ascii="Bitstream Charter" w:hAnsi="Bitstream Charter"/>
+        </w:rPr>
+      </w:pPr>
+      <w:r>
+        <w:rPr>
+          <w:rFonts w:ascii="Bitstream Charter" w:hAnsi="Bitstream Charter"/>
           <w:sz w:val="20"/>
           <w:szCs w:val="20"/>
           <w:lang w:val="en-US"/>
@@ -2553,26 +3776,26 @@
       </w:r>
       <w:r>
         <w:rPr>
-          <w:rFonts w:ascii="Ubuntu" w:hAnsi="Ubuntu"/>
-          <w:sz w:val="20"/>
-          <w:szCs w:val="20"/>
-          <w:lang w:val="en-US"/>
-        </w:rPr>
-        <w:t>stack* temp;</w:t>
-      </w:r>
-    </w:p>
-    <w:p>
-      <w:pPr>
-        <w:pStyle w:val="Normal"/>
-        <w:spacing w:before="0" w:after="200"/>
-        <w:contextualSpacing/>
-        <w:rPr>
-          <w:rFonts w:ascii="Ubuntu" w:hAnsi="Ubuntu"/>
-        </w:rPr>
-      </w:pPr>
-      <w:r>
-        <w:rPr>
-          <w:rFonts w:ascii="Ubuntu" w:hAnsi="Ubuntu"/>
+          <w:rFonts w:ascii="Bitstream Charter" w:hAnsi="Bitstream Charter"/>
+          <w:sz w:val="20"/>
+          <w:szCs w:val="20"/>
+          <w:lang w:val="en-US"/>
+        </w:rPr>
+        <w:t>//  если были закрыты все открывающие теги (осталась только голова списка),</w:t>
+      </w:r>
+    </w:p>
+    <w:p>
+      <w:pPr>
+        <w:pStyle w:val="Normal"/>
+        <w:spacing w:before="0" w:after="200"/>
+        <w:contextualSpacing/>
+        <w:rPr>
+          <w:rFonts w:ascii="Bitstream Charter" w:hAnsi="Bitstream Charter"/>
+        </w:rPr>
+      </w:pPr>
+      <w:r>
+        <w:rPr>
+          <w:rFonts w:ascii="Bitstream Charter" w:hAnsi="Bitstream Charter"/>
           <w:sz w:val="20"/>
           <w:szCs w:val="20"/>
           <w:lang w:val="en-US"/>
@@ -2581,26 +3804,26 @@
       </w:r>
       <w:r>
         <w:rPr>
-          <w:rFonts w:ascii="Ubuntu" w:hAnsi="Ubuntu"/>
-          <w:sz w:val="20"/>
-          <w:szCs w:val="20"/>
-          <w:lang w:val="en-US"/>
-        </w:rPr>
-        <w:t>while (current-&gt;prev)</w:t>
-      </w:r>
-    </w:p>
-    <w:p>
-      <w:pPr>
-        <w:pStyle w:val="Normal"/>
-        <w:spacing w:before="0" w:after="200"/>
-        <w:contextualSpacing/>
-        <w:rPr>
-          <w:rFonts w:ascii="Ubuntu" w:hAnsi="Ubuntu"/>
-        </w:rPr>
-      </w:pPr>
-      <w:r>
-        <w:rPr>
-          <w:rFonts w:ascii="Ubuntu" w:hAnsi="Ubuntu"/>
+          <w:rFonts w:ascii="Bitstream Charter" w:hAnsi="Bitstream Charter"/>
+          <w:sz w:val="20"/>
+          <w:szCs w:val="20"/>
+          <w:lang w:val="en-US"/>
+        </w:rPr>
+        <w:t>//  то выводим "correct"</w:t>
+      </w:r>
+    </w:p>
+    <w:p>
+      <w:pPr>
+        <w:pStyle w:val="Normal"/>
+        <w:spacing w:before="0" w:after="200"/>
+        <w:contextualSpacing/>
+        <w:rPr>
+          <w:rFonts w:ascii="Bitstream Charter" w:hAnsi="Bitstream Charter"/>
+        </w:rPr>
+      </w:pPr>
+      <w:r>
+        <w:rPr>
+          <w:rFonts w:ascii="Bitstream Charter" w:hAnsi="Bitstream Charter"/>
           <w:sz w:val="20"/>
           <w:szCs w:val="20"/>
           <w:lang w:val="en-US"/>
@@ -2609,26 +3832,26 @@
       </w:r>
       <w:r>
         <w:rPr>
-          <w:rFonts w:ascii="Ubuntu" w:hAnsi="Ubuntu"/>
-          <w:sz w:val="20"/>
-          <w:szCs w:val="20"/>
-          <w:lang w:val="en-US"/>
-        </w:rPr>
-        <w:t>{</w:t>
-      </w:r>
-    </w:p>
-    <w:p>
-      <w:pPr>
-        <w:pStyle w:val="Normal"/>
-        <w:spacing w:before="0" w:after="200"/>
-        <w:contextualSpacing/>
-        <w:rPr>
-          <w:rFonts w:ascii="Ubuntu" w:hAnsi="Ubuntu"/>
-        </w:rPr>
-      </w:pPr>
-      <w:r>
-        <w:rPr>
-          <w:rFonts w:ascii="Ubuntu" w:hAnsi="Ubuntu"/>
+          <w:rFonts w:ascii="Bitstream Charter" w:hAnsi="Bitstream Charter"/>
+          <w:sz w:val="20"/>
+          <w:szCs w:val="20"/>
+          <w:lang w:val="en-US"/>
+        </w:rPr>
+        <w:t>if (!current-&gt;prev)</w:t>
+      </w:r>
+    </w:p>
+    <w:p>
+      <w:pPr>
+        <w:pStyle w:val="Normal"/>
+        <w:spacing w:before="0" w:after="200"/>
+        <w:contextualSpacing/>
+        <w:rPr>
+          <w:rFonts w:ascii="Bitstream Charter" w:hAnsi="Bitstream Charter"/>
+        </w:rPr>
+      </w:pPr>
+      <w:r>
+        <w:rPr>
+          <w:rFonts w:ascii="Bitstream Charter" w:hAnsi="Bitstream Charter"/>
           <w:sz w:val="20"/>
           <w:szCs w:val="20"/>
           <w:lang w:val="en-US"/>
@@ -2637,26 +3860,82 @@
       </w:r>
       <w:r>
         <w:rPr>
-          <w:rFonts w:ascii="Ubuntu" w:hAnsi="Ubuntu"/>
-          <w:sz w:val="20"/>
-          <w:szCs w:val="20"/>
-          <w:lang w:val="en-US"/>
-        </w:rPr>
-        <w:t>temp = current-&gt;prev;</w:t>
-      </w:r>
-    </w:p>
-    <w:p>
-      <w:pPr>
-        <w:pStyle w:val="Normal"/>
-        <w:spacing w:before="0" w:after="200"/>
-        <w:contextualSpacing/>
-        <w:rPr>
-          <w:rFonts w:ascii="Ubuntu" w:hAnsi="Ubuntu"/>
-        </w:rPr>
-      </w:pPr>
-      <w:r>
-        <w:rPr>
-          <w:rFonts w:ascii="Ubuntu" w:hAnsi="Ubuntu"/>
+          <w:rFonts w:ascii="Bitstream Charter" w:hAnsi="Bitstream Charter"/>
+          <w:sz w:val="20"/>
+          <w:szCs w:val="20"/>
+          <w:lang w:val="en-US"/>
+        </w:rPr>
+        <w:t>printf("correct\n");</w:t>
+      </w:r>
+    </w:p>
+    <w:p>
+      <w:pPr>
+        <w:pStyle w:val="Normal"/>
+        <w:spacing w:before="0" w:after="200"/>
+        <w:contextualSpacing/>
+        <w:rPr>
+          <w:rFonts w:ascii="Bitstream Charter" w:hAnsi="Bitstream Charter"/>
+        </w:rPr>
+      </w:pPr>
+      <w:r>
+        <w:rPr>
+          <w:rFonts w:ascii="Bitstream Charter" w:hAnsi="Bitstream Charter"/>
+          <w:sz w:val="20"/>
+          <w:szCs w:val="20"/>
+          <w:lang w:val="en-US"/>
+        </w:rPr>
+        <w:t xml:space="preserve">    </w:t>
+      </w:r>
+      <w:r>
+        <w:rPr>
+          <w:rFonts w:ascii="Bitstream Charter" w:hAnsi="Bitstream Charter"/>
+          <w:sz w:val="20"/>
+          <w:szCs w:val="20"/>
+          <w:lang w:val="en-US"/>
+        </w:rPr>
+        <w:t>//  иначе "wrong"</w:t>
+      </w:r>
+    </w:p>
+    <w:p>
+      <w:pPr>
+        <w:pStyle w:val="Normal"/>
+        <w:spacing w:before="0" w:after="200"/>
+        <w:contextualSpacing/>
+        <w:rPr>
+          <w:rFonts w:ascii="Bitstream Charter" w:hAnsi="Bitstream Charter"/>
+        </w:rPr>
+      </w:pPr>
+      <w:r>
+        <w:rPr>
+          <w:rFonts w:ascii="Bitstream Charter" w:hAnsi="Bitstream Charter"/>
+          <w:sz w:val="20"/>
+          <w:szCs w:val="20"/>
+          <w:lang w:val="en-US"/>
+        </w:rPr>
+        <w:t xml:space="preserve">    </w:t>
+      </w:r>
+      <w:r>
+        <w:rPr>
+          <w:rFonts w:ascii="Bitstream Charter" w:hAnsi="Bitstream Charter"/>
+          <w:sz w:val="20"/>
+          <w:szCs w:val="20"/>
+          <w:lang w:val="en-US"/>
+        </w:rPr>
+        <w:t>else</w:t>
+      </w:r>
+    </w:p>
+    <w:p>
+      <w:pPr>
+        <w:pStyle w:val="Normal"/>
+        <w:spacing w:before="0" w:after="200"/>
+        <w:contextualSpacing/>
+        <w:rPr>
+          <w:rFonts w:ascii="Bitstream Charter" w:hAnsi="Bitstream Charter"/>
+        </w:rPr>
+      </w:pPr>
+      <w:r>
+        <w:rPr>
+          <w:rFonts w:ascii="Bitstream Charter" w:hAnsi="Bitstream Charter"/>
           <w:sz w:val="20"/>
           <w:szCs w:val="20"/>
           <w:lang w:val="en-US"/>
@@ -2665,54 +3944,43 @@
       </w:r>
       <w:r>
         <w:rPr>
-          <w:rFonts w:ascii="Ubuntu" w:hAnsi="Ubuntu"/>
-          <w:sz w:val="20"/>
-          <w:szCs w:val="20"/>
-          <w:lang w:val="en-US"/>
-        </w:rPr>
-        <w:t>free(current);</w:t>
-      </w:r>
-    </w:p>
-    <w:p>
-      <w:pPr>
-        <w:pStyle w:val="Normal"/>
-        <w:spacing w:before="0" w:after="200"/>
-        <w:contextualSpacing/>
-        <w:rPr>
-          <w:rFonts w:ascii="Ubuntu" w:hAnsi="Ubuntu"/>
-        </w:rPr>
-      </w:pPr>
-      <w:r>
-        <w:rPr>
-          <w:rFonts w:ascii="Ubuntu" w:hAnsi="Ubuntu"/>
-          <w:sz w:val="20"/>
-          <w:szCs w:val="20"/>
-          <w:lang w:val="en-US"/>
-        </w:rPr>
-        <w:t xml:space="preserve">        </w:t>
-      </w:r>
-      <w:r>
-        <w:rPr>
-          <w:rFonts w:ascii="Ubuntu" w:hAnsi="Ubuntu"/>
-          <w:sz w:val="20"/>
-          <w:szCs w:val="20"/>
-          <w:lang w:val="en-US"/>
-        </w:rPr>
-        <w:t>current = temp;</w:t>
-      </w:r>
-    </w:p>
-    <w:p>
-      <w:pPr>
-        <w:pStyle w:val="Normal"/>
-        <w:spacing w:before="0" w:after="200"/>
-        <w:contextualSpacing/>
-        <w:rPr>
-          <w:rFonts w:ascii="Ubuntu" w:hAnsi="Ubuntu"/>
-        </w:rPr>
-      </w:pPr>
-      <w:r>
-        <w:rPr>
-          <w:rFonts w:ascii="Ubuntu" w:hAnsi="Ubuntu"/>
+          <w:rFonts w:ascii="Bitstream Charter" w:hAnsi="Bitstream Charter"/>
+          <w:sz w:val="20"/>
+          <w:szCs w:val="20"/>
+          <w:lang w:val="en-US"/>
+        </w:rPr>
+        <w:t>printf("wrong\n");</w:t>
+      </w:r>
+    </w:p>
+    <w:p>
+      <w:pPr>
+        <w:pStyle w:val="Normal"/>
+        <w:spacing w:before="0" w:after="200"/>
+        <w:contextualSpacing/>
+        <w:rPr>
+          <w:sz w:val="20"/>
+          <w:szCs w:val="20"/>
+          <w:lang w:val="en-US"/>
+        </w:rPr>
+      </w:pPr>
+      <w:r>
+        <w:rPr>
+          <w:rFonts w:ascii="Bitstream Charter" w:hAnsi="Bitstream Charter"/>
+        </w:rPr>
+      </w:r>
+    </w:p>
+    <w:p>
+      <w:pPr>
+        <w:pStyle w:val="Normal"/>
+        <w:spacing w:before="0" w:after="200"/>
+        <w:contextualSpacing/>
+        <w:rPr>
+          <w:rFonts w:ascii="Bitstream Charter" w:hAnsi="Bitstream Charter"/>
+        </w:rPr>
+      </w:pPr>
+      <w:r>
+        <w:rPr>
+          <w:rFonts w:ascii="Bitstream Charter" w:hAnsi="Bitstream Charter"/>
           <w:sz w:val="20"/>
           <w:szCs w:val="20"/>
           <w:lang w:val="en-US"/>
@@ -2721,26 +3989,26 @@
       </w:r>
       <w:r>
         <w:rPr>
-          <w:rFonts w:ascii="Ubuntu" w:hAnsi="Ubuntu"/>
-          <w:sz w:val="20"/>
-          <w:szCs w:val="20"/>
-          <w:lang w:val="en-US"/>
-        </w:rPr>
-        <w:t>}</w:t>
-      </w:r>
-    </w:p>
-    <w:p>
-      <w:pPr>
-        <w:pStyle w:val="Normal"/>
-        <w:spacing w:before="0" w:after="200"/>
-        <w:contextualSpacing/>
-        <w:rPr>
-          <w:rFonts w:ascii="Ubuntu" w:hAnsi="Ubuntu"/>
-        </w:rPr>
-      </w:pPr>
-      <w:r>
-        <w:rPr>
-          <w:rFonts w:ascii="Ubuntu" w:hAnsi="Ubuntu"/>
+          <w:rFonts w:ascii="Bitstream Charter" w:hAnsi="Bitstream Charter"/>
+          <w:sz w:val="20"/>
+          <w:szCs w:val="20"/>
+          <w:lang w:val="en-US"/>
+        </w:rPr>
+        <w:t>//  очищаем оставшуюся динамическую память</w:t>
+      </w:r>
+    </w:p>
+    <w:p>
+      <w:pPr>
+        <w:pStyle w:val="Normal"/>
+        <w:spacing w:before="0" w:after="200"/>
+        <w:contextualSpacing/>
+        <w:rPr>
+          <w:rFonts w:ascii="Bitstream Charter" w:hAnsi="Bitstream Charter"/>
+        </w:rPr>
+      </w:pPr>
+      <w:r>
+        <w:rPr>
+          <w:rFonts w:ascii="Bitstream Charter" w:hAnsi="Bitstream Charter"/>
           <w:sz w:val="20"/>
           <w:szCs w:val="20"/>
           <w:lang w:val="en-US"/>
@@ -2749,100 +4017,43 @@
       </w:r>
       <w:r>
         <w:rPr>
-          <w:rFonts w:ascii="Ubuntu" w:hAnsi="Ubuntu"/>
-          <w:sz w:val="20"/>
-          <w:szCs w:val="20"/>
-          <w:lang w:val="en-US"/>
-        </w:rPr>
-        <w:t>free(current);</w:t>
-      </w:r>
-    </w:p>
-    <w:p>
-      <w:pPr>
-        <w:pStyle w:val="Normal"/>
-        <w:spacing w:before="0" w:after="200"/>
-        <w:contextualSpacing/>
-        <w:rPr>
-          <w:rFonts w:ascii="Ubuntu" w:hAnsi="Ubuntu"/>
-        </w:rPr>
-      </w:pPr>
-      <w:r>
-        <w:rPr>
-          <w:rFonts w:ascii="Ubuntu" w:hAnsi="Ubuntu"/>
-          <w:sz w:val="20"/>
-          <w:szCs w:val="20"/>
-          <w:lang w:val="en-US"/>
-        </w:rPr>
-        <w:t>}</w:t>
-      </w:r>
-    </w:p>
-    <w:p>
-      <w:pPr>
-        <w:pStyle w:val="Normal"/>
-        <w:spacing w:before="0" w:after="200"/>
-        <w:contextualSpacing/>
-        <w:rPr>
-          <w:sz w:val="20"/>
-          <w:szCs w:val="20"/>
-          <w:lang w:val="en-US"/>
-        </w:rPr>
-      </w:pPr>
-      <w:r>
-        <w:rPr>
-          <w:rFonts w:ascii="Ubuntu" w:hAnsi="Ubuntu"/>
-        </w:rPr>
-      </w:r>
-    </w:p>
-    <w:p>
-      <w:pPr>
-        <w:pStyle w:val="Normal"/>
-        <w:spacing w:before="0" w:after="200"/>
-        <w:contextualSpacing/>
-        <w:rPr>
-          <w:rFonts w:ascii="Ubuntu" w:hAnsi="Ubuntu"/>
-        </w:rPr>
-      </w:pPr>
-      <w:r>
-        <w:rPr>
-          <w:rFonts w:ascii="Ubuntu" w:hAnsi="Ubuntu"/>
-          <w:sz w:val="20"/>
-          <w:szCs w:val="20"/>
-          <w:lang w:val="en-US"/>
-        </w:rPr>
-        <w:t>int main()</w:t>
-      </w:r>
-    </w:p>
-    <w:p>
-      <w:pPr>
-        <w:pStyle w:val="Normal"/>
-        <w:spacing w:before="0" w:after="200"/>
-        <w:contextualSpacing/>
-        <w:rPr>
-          <w:rFonts w:ascii="Ubuntu" w:hAnsi="Ubuntu"/>
-        </w:rPr>
-      </w:pPr>
-      <w:r>
-        <w:rPr>
-          <w:rFonts w:ascii="Ubuntu" w:hAnsi="Ubuntu"/>
-          <w:sz w:val="20"/>
-          <w:szCs w:val="20"/>
-          <w:lang w:val="en-US"/>
-        </w:rPr>
-        <w:t>{</w:t>
-      </w:r>
-    </w:p>
-    <w:p>
-      <w:pPr>
-        <w:pStyle w:val="Normal"/>
-        <w:spacing w:before="0" w:after="200"/>
-        <w:contextualSpacing/>
-        <w:rPr>
-          <w:rFonts w:ascii="Ubuntu" w:hAnsi="Ubuntu"/>
-        </w:rPr>
-      </w:pPr>
-      <w:r>
-        <w:rPr>
-          <w:rFonts w:ascii="Ubuntu" w:hAnsi="Ubuntu"/>
+          <w:rFonts w:ascii="Bitstream Charter" w:hAnsi="Bitstream Charter"/>
+          <w:sz w:val="20"/>
+          <w:szCs w:val="20"/>
+          <w:lang w:val="en-US"/>
+        </w:rPr>
+        <w:t>delete(current);</w:t>
+      </w:r>
+    </w:p>
+    <w:p>
+      <w:pPr>
+        <w:pStyle w:val="Normal"/>
+        <w:spacing w:before="0" w:after="200"/>
+        <w:contextualSpacing/>
+        <w:rPr>
+          <w:sz w:val="20"/>
+          <w:szCs w:val="20"/>
+          <w:lang w:val="en-US"/>
+        </w:rPr>
+      </w:pPr>
+      <w:r>
+        <w:rPr>
+          <w:rFonts w:ascii="Bitstream Charter" w:hAnsi="Bitstream Charter"/>
+        </w:rPr>
+      </w:r>
+    </w:p>
+    <w:p>
+      <w:pPr>
+        <w:pStyle w:val="Normal"/>
+        <w:spacing w:before="0" w:after="200"/>
+        <w:contextualSpacing/>
+        <w:rPr>
+          <w:rFonts w:ascii="Bitstream Charter" w:hAnsi="Bitstream Charter"/>
+        </w:rPr>
+      </w:pPr>
+      <w:r>
+        <w:rPr>
+          <w:rFonts w:ascii="Bitstream Charter" w:hAnsi="Bitstream Charter"/>
           <w:sz w:val="20"/>
           <w:szCs w:val="20"/>
           <w:lang w:val="en-US"/>
@@ -2851,534 +4062,7 @@
       </w:r>
       <w:r>
         <w:rPr>
-          <w:rFonts w:ascii="Ubuntu" w:hAnsi="Ubuntu"/>
-          <w:sz w:val="20"/>
-          <w:szCs w:val="20"/>
-          <w:lang w:val="en-US"/>
-        </w:rPr>
-        <w:t>char str[LENGTH + 2];</w:t>
-      </w:r>
-    </w:p>
-    <w:p>
-      <w:pPr>
-        <w:pStyle w:val="Normal"/>
-        <w:spacing w:before="0" w:after="200"/>
-        <w:contextualSpacing/>
-        <w:rPr>
-          <w:rFonts w:ascii="Ubuntu" w:hAnsi="Ubuntu"/>
-        </w:rPr>
-      </w:pPr>
-      <w:r>
-        <w:rPr>
-          <w:rFonts w:ascii="Ubuntu" w:hAnsi="Ubuntu"/>
-          <w:sz w:val="20"/>
-          <w:szCs w:val="20"/>
-          <w:lang w:val="en-US"/>
-        </w:rPr>
-        <w:t xml:space="preserve">    </w:t>
-      </w:r>
-      <w:r>
-        <w:rPr>
-          <w:rFonts w:ascii="Ubuntu" w:hAnsi="Ubuntu"/>
-          <w:sz w:val="20"/>
-          <w:szCs w:val="20"/>
-          <w:lang w:val="en-US"/>
-        </w:rPr>
-        <w:t>char *ptrOpen, *ptrClose, *tag;</w:t>
-      </w:r>
-    </w:p>
-    <w:p>
-      <w:pPr>
-        <w:pStyle w:val="Normal"/>
-        <w:spacing w:before="0" w:after="200"/>
-        <w:contextualSpacing/>
-        <w:rPr>
-          <w:rFonts w:ascii="Ubuntu" w:hAnsi="Ubuntu"/>
-        </w:rPr>
-      </w:pPr>
-      <w:r>
-        <w:rPr>
-          <w:rFonts w:ascii="Ubuntu" w:hAnsi="Ubuntu"/>
-          <w:sz w:val="20"/>
-          <w:szCs w:val="20"/>
-          <w:lang w:val="en-US"/>
-        </w:rPr>
-        <w:t xml:space="preserve">    </w:t>
-      </w:r>
-      <w:r>
-        <w:rPr>
-          <w:rFonts w:ascii="Ubuntu" w:hAnsi="Ubuntu"/>
-          <w:sz w:val="20"/>
-          <w:szCs w:val="20"/>
-          <w:lang w:val="en-US"/>
-        </w:rPr>
-        <w:t>stack* current = (stack*)malloc(sizeof(stack));</w:t>
-      </w:r>
-    </w:p>
-    <w:p>
-      <w:pPr>
-        <w:pStyle w:val="Normal"/>
-        <w:spacing w:before="0" w:after="200"/>
-        <w:contextualSpacing/>
-        <w:rPr>
-          <w:rFonts w:ascii="Ubuntu" w:hAnsi="Ubuntu"/>
-        </w:rPr>
-      </w:pPr>
-      <w:r>
-        <w:rPr>
-          <w:rFonts w:ascii="Ubuntu" w:hAnsi="Ubuntu"/>
-          <w:sz w:val="20"/>
-          <w:szCs w:val="20"/>
-          <w:lang w:val="en-US"/>
-        </w:rPr>
-        <w:t xml:space="preserve">    </w:t>
-      </w:r>
-      <w:r>
-        <w:rPr>
-          <w:rFonts w:ascii="Ubuntu" w:hAnsi="Ubuntu"/>
-          <w:sz w:val="20"/>
-          <w:szCs w:val="20"/>
-          <w:lang w:val="en-US"/>
-        </w:rPr>
-        <w:t>current-&gt;tag = "null";</w:t>
-      </w:r>
-    </w:p>
-    <w:p>
-      <w:pPr>
-        <w:pStyle w:val="Normal"/>
-        <w:spacing w:before="0" w:after="200"/>
-        <w:contextualSpacing/>
-        <w:rPr>
-          <w:rFonts w:ascii="Ubuntu" w:hAnsi="Ubuntu"/>
-        </w:rPr>
-      </w:pPr>
-      <w:r>
-        <w:rPr>
-          <w:rFonts w:ascii="Ubuntu" w:hAnsi="Ubuntu"/>
-          <w:sz w:val="20"/>
-          <w:szCs w:val="20"/>
-          <w:lang w:val="en-US"/>
-        </w:rPr>
-        <w:t xml:space="preserve">    </w:t>
-      </w:r>
-      <w:r>
-        <w:rPr>
-          <w:rFonts w:ascii="Ubuntu" w:hAnsi="Ubuntu"/>
-          <w:sz w:val="20"/>
-          <w:szCs w:val="20"/>
-          <w:lang w:val="en-US"/>
-        </w:rPr>
-        <w:t>current-&gt;prev = NULL;</w:t>
-      </w:r>
-    </w:p>
-    <w:p>
-      <w:pPr>
-        <w:pStyle w:val="Normal"/>
-        <w:spacing w:before="0" w:after="200"/>
-        <w:contextualSpacing/>
-        <w:rPr>
-          <w:sz w:val="20"/>
-          <w:szCs w:val="20"/>
-          <w:lang w:val="en-US"/>
-        </w:rPr>
-      </w:pPr>
-      <w:r>
-        <w:rPr>
-          <w:rFonts w:ascii="Ubuntu" w:hAnsi="Ubuntu"/>
-        </w:rPr>
-      </w:r>
-    </w:p>
-    <w:p>
-      <w:pPr>
-        <w:pStyle w:val="Normal"/>
-        <w:spacing w:before="0" w:after="200"/>
-        <w:contextualSpacing/>
-        <w:rPr>
-          <w:rFonts w:ascii="Ubuntu" w:hAnsi="Ubuntu"/>
-        </w:rPr>
-      </w:pPr>
-      <w:r>
-        <w:rPr>
-          <w:rFonts w:ascii="Ubuntu" w:hAnsi="Ubuntu"/>
-          <w:sz w:val="20"/>
-          <w:szCs w:val="20"/>
-          <w:lang w:val="en-US"/>
-        </w:rPr>
-        <w:t xml:space="preserve">    </w:t>
-      </w:r>
-      <w:r>
-        <w:rPr>
-          <w:rFonts w:ascii="Ubuntu" w:hAnsi="Ubuntu"/>
-          <w:sz w:val="20"/>
-          <w:szCs w:val="20"/>
-          <w:lang w:val="en-US"/>
-        </w:rPr>
-        <w:t>fgets(str, (LENGTH + 2), stdin);</w:t>
-      </w:r>
-    </w:p>
-    <w:p>
-      <w:pPr>
-        <w:pStyle w:val="Normal"/>
-        <w:spacing w:before="0" w:after="200"/>
-        <w:contextualSpacing/>
-        <w:rPr>
-          <w:sz w:val="20"/>
-          <w:szCs w:val="20"/>
-          <w:lang w:val="en-US"/>
-        </w:rPr>
-      </w:pPr>
-      <w:r>
-        <w:rPr>
-          <w:rFonts w:ascii="Ubuntu" w:hAnsi="Ubuntu"/>
-        </w:rPr>
-      </w:r>
-    </w:p>
-    <w:p>
-      <w:pPr>
-        <w:pStyle w:val="Normal"/>
-        <w:spacing w:before="0" w:after="200"/>
-        <w:contextualSpacing/>
-        <w:rPr>
-          <w:rFonts w:ascii="Ubuntu" w:hAnsi="Ubuntu"/>
-        </w:rPr>
-      </w:pPr>
-      <w:r>
-        <w:rPr>
-          <w:rFonts w:ascii="Ubuntu" w:hAnsi="Ubuntu"/>
-          <w:sz w:val="20"/>
-          <w:szCs w:val="20"/>
-          <w:lang w:val="en-US"/>
-        </w:rPr>
-        <w:t xml:space="preserve">    </w:t>
-      </w:r>
-      <w:r>
-        <w:rPr>
-          <w:rFonts w:ascii="Ubuntu" w:hAnsi="Ubuntu"/>
-          <w:sz w:val="20"/>
-          <w:szCs w:val="20"/>
-          <w:lang w:val="en-US"/>
-        </w:rPr>
-        <w:t>ptrOpen = strstr(str, "&lt;");</w:t>
-      </w:r>
-    </w:p>
-    <w:p>
-      <w:pPr>
-        <w:pStyle w:val="Normal"/>
-        <w:spacing w:before="0" w:after="200"/>
-        <w:contextualSpacing/>
-        <w:rPr>
-          <w:rFonts w:ascii="Ubuntu" w:hAnsi="Ubuntu"/>
-        </w:rPr>
-      </w:pPr>
-      <w:r>
-        <w:rPr>
-          <w:rFonts w:ascii="Ubuntu" w:hAnsi="Ubuntu"/>
-          <w:sz w:val="20"/>
-          <w:szCs w:val="20"/>
-          <w:lang w:val="en-US"/>
-        </w:rPr>
-        <w:t xml:space="preserve">    </w:t>
-      </w:r>
-      <w:r>
-        <w:rPr>
-          <w:rFonts w:ascii="Ubuntu" w:hAnsi="Ubuntu"/>
-          <w:sz w:val="20"/>
-          <w:szCs w:val="20"/>
-          <w:lang w:val="en-US"/>
-        </w:rPr>
-        <w:t>ptrClose = strstr(str, "&gt;");</w:t>
-      </w:r>
-    </w:p>
-    <w:p>
-      <w:pPr>
-        <w:pStyle w:val="Normal"/>
-        <w:spacing w:before="0" w:after="200"/>
-        <w:contextualSpacing/>
-        <w:rPr>
-          <w:sz w:val="20"/>
-          <w:szCs w:val="20"/>
-          <w:lang w:val="en-US"/>
-        </w:rPr>
-      </w:pPr>
-      <w:r>
-        <w:rPr>
-          <w:rFonts w:ascii="Ubuntu" w:hAnsi="Ubuntu"/>
-        </w:rPr>
-      </w:r>
-    </w:p>
-    <w:p>
-      <w:pPr>
-        <w:pStyle w:val="Normal"/>
-        <w:spacing w:before="0" w:after="200"/>
-        <w:contextualSpacing/>
-        <w:rPr>
-          <w:rFonts w:ascii="Ubuntu" w:hAnsi="Ubuntu"/>
-        </w:rPr>
-      </w:pPr>
-      <w:r>
-        <w:rPr>
-          <w:rFonts w:ascii="Ubuntu" w:hAnsi="Ubuntu"/>
-          <w:sz w:val="20"/>
-          <w:szCs w:val="20"/>
-          <w:lang w:val="en-US"/>
-        </w:rPr>
-        <w:t xml:space="preserve">    </w:t>
-      </w:r>
-      <w:r>
-        <w:rPr>
-          <w:rFonts w:ascii="Ubuntu" w:hAnsi="Ubuntu"/>
-          <w:sz w:val="20"/>
-          <w:szCs w:val="20"/>
-          <w:lang w:val="en-US"/>
-        </w:rPr>
-        <w:t>while (ptrOpen)</w:t>
-      </w:r>
-    </w:p>
-    <w:p>
-      <w:pPr>
-        <w:pStyle w:val="Normal"/>
-        <w:spacing w:before="0" w:after="200"/>
-        <w:contextualSpacing/>
-        <w:rPr>
-          <w:rFonts w:ascii="Ubuntu" w:hAnsi="Ubuntu"/>
-        </w:rPr>
-      </w:pPr>
-      <w:r>
-        <w:rPr>
-          <w:rFonts w:ascii="Ubuntu" w:hAnsi="Ubuntu"/>
-          <w:sz w:val="20"/>
-          <w:szCs w:val="20"/>
-          <w:lang w:val="en-US"/>
-        </w:rPr>
-        <w:t xml:space="preserve">    </w:t>
-      </w:r>
-      <w:r>
-        <w:rPr>
-          <w:rFonts w:ascii="Ubuntu" w:hAnsi="Ubuntu"/>
-          <w:sz w:val="20"/>
-          <w:szCs w:val="20"/>
-          <w:lang w:val="en-US"/>
-        </w:rPr>
-        <w:t>{</w:t>
-      </w:r>
-    </w:p>
-    <w:p>
-      <w:pPr>
-        <w:pStyle w:val="Normal"/>
-        <w:spacing w:before="0" w:after="200"/>
-        <w:contextualSpacing/>
-        <w:rPr>
-          <w:rFonts w:ascii="Ubuntu" w:hAnsi="Ubuntu"/>
-        </w:rPr>
-      </w:pPr>
-      <w:r>
-        <w:rPr>
-          <w:rFonts w:ascii="Ubuntu" w:hAnsi="Ubuntu"/>
-          <w:sz w:val="20"/>
-          <w:szCs w:val="20"/>
-          <w:lang w:val="en-US"/>
-        </w:rPr>
-        <w:t xml:space="preserve">        </w:t>
-      </w:r>
-      <w:r>
-        <w:rPr>
-          <w:rFonts w:ascii="Ubuntu" w:hAnsi="Ubuntu"/>
-          <w:sz w:val="20"/>
-          <w:szCs w:val="20"/>
-          <w:lang w:val="en-US"/>
-        </w:rPr>
-        <w:t>if (*(ptrOpen + 1) == '/')</w:t>
-      </w:r>
-    </w:p>
-    <w:p>
-      <w:pPr>
-        <w:pStyle w:val="Normal"/>
-        <w:spacing w:before="0" w:after="200"/>
-        <w:contextualSpacing/>
-        <w:rPr>
-          <w:rFonts w:ascii="Ubuntu" w:hAnsi="Ubuntu"/>
-        </w:rPr>
-      </w:pPr>
-      <w:r>
-        <w:rPr>
-          <w:rFonts w:ascii="Ubuntu" w:hAnsi="Ubuntu"/>
-          <w:sz w:val="20"/>
-          <w:szCs w:val="20"/>
-          <w:lang w:val="en-US"/>
-        </w:rPr>
-        <w:t xml:space="preserve">            </w:t>
-      </w:r>
-      <w:r>
-        <w:rPr>
-          <w:rFonts w:ascii="Ubuntu" w:hAnsi="Ubuntu"/>
-          <w:sz w:val="20"/>
-          <w:szCs w:val="20"/>
-          <w:lang w:val="en-US"/>
-        </w:rPr>
-        <w:t>if (!strncmp((ptrOpen + 2), top(current), (ptrClose - ptrOpen - 2)))</w:t>
-      </w:r>
-    </w:p>
-    <w:p>
-      <w:pPr>
-        <w:pStyle w:val="Normal"/>
-        <w:spacing w:before="0" w:after="200"/>
-        <w:contextualSpacing/>
-        <w:rPr>
-          <w:rFonts w:ascii="Ubuntu" w:hAnsi="Ubuntu"/>
-        </w:rPr>
-      </w:pPr>
-      <w:r>
-        <w:rPr>
-          <w:rFonts w:ascii="Ubuntu" w:hAnsi="Ubuntu"/>
-          <w:sz w:val="20"/>
-          <w:szCs w:val="20"/>
-          <w:lang w:val="en-US"/>
-        </w:rPr>
-        <w:t xml:space="preserve">                </w:t>
-      </w:r>
-      <w:r>
-        <w:rPr>
-          <w:rFonts w:ascii="Ubuntu" w:hAnsi="Ubuntu"/>
-          <w:sz w:val="20"/>
-          <w:szCs w:val="20"/>
-          <w:lang w:val="en-US"/>
-        </w:rPr>
-        <w:t>current = pop(current);</w:t>
-      </w:r>
-    </w:p>
-    <w:p>
-      <w:pPr>
-        <w:pStyle w:val="Normal"/>
-        <w:spacing w:before="0" w:after="200"/>
-        <w:contextualSpacing/>
-        <w:rPr>
-          <w:rFonts w:ascii="Ubuntu" w:hAnsi="Ubuntu"/>
-        </w:rPr>
-      </w:pPr>
-      <w:r>
-        <w:rPr>
-          <w:rFonts w:ascii="Ubuntu" w:hAnsi="Ubuntu"/>
-          <w:sz w:val="20"/>
-          <w:szCs w:val="20"/>
-          <w:lang w:val="en-US"/>
-        </w:rPr>
-        <w:t xml:space="preserve">            </w:t>
-      </w:r>
-      <w:r>
-        <w:rPr>
-          <w:rFonts w:ascii="Ubuntu" w:hAnsi="Ubuntu"/>
-          <w:sz w:val="20"/>
-          <w:szCs w:val="20"/>
-          <w:lang w:val="en-US"/>
-        </w:rPr>
-        <w:t>else</w:t>
-      </w:r>
-    </w:p>
-    <w:p>
-      <w:pPr>
-        <w:pStyle w:val="Normal"/>
-        <w:spacing w:before="0" w:after="200"/>
-        <w:contextualSpacing/>
-        <w:rPr>
-          <w:rFonts w:ascii="Ubuntu" w:hAnsi="Ubuntu"/>
-        </w:rPr>
-      </w:pPr>
-      <w:r>
-        <w:rPr>
-          <w:rFonts w:ascii="Ubuntu" w:hAnsi="Ubuntu"/>
-          <w:sz w:val="20"/>
-          <w:szCs w:val="20"/>
-          <w:lang w:val="en-US"/>
-        </w:rPr>
-        <w:t xml:space="preserve">            </w:t>
-      </w:r>
-      <w:r>
-        <w:rPr>
-          <w:rFonts w:ascii="Ubuntu" w:hAnsi="Ubuntu"/>
-          <w:sz w:val="20"/>
-          <w:szCs w:val="20"/>
-          <w:lang w:val="en-US"/>
-        </w:rPr>
-        <w:t>{</w:t>
-      </w:r>
-    </w:p>
-    <w:p>
-      <w:pPr>
-        <w:pStyle w:val="Normal"/>
-        <w:spacing w:before="0" w:after="200"/>
-        <w:contextualSpacing/>
-        <w:rPr>
-          <w:rFonts w:ascii="Ubuntu" w:hAnsi="Ubuntu"/>
-        </w:rPr>
-      </w:pPr>
-      <w:r>
-        <w:rPr>
-          <w:rFonts w:ascii="Ubuntu" w:hAnsi="Ubuntu"/>
-          <w:sz w:val="20"/>
-          <w:szCs w:val="20"/>
-          <w:lang w:val="en-US"/>
-        </w:rPr>
-        <w:t xml:space="preserve">                </w:t>
-      </w:r>
-      <w:r>
-        <w:rPr>
-          <w:rFonts w:ascii="Ubuntu" w:hAnsi="Ubuntu"/>
-          <w:sz w:val="20"/>
-          <w:szCs w:val="20"/>
-          <w:lang w:val="en-US"/>
-        </w:rPr>
-        <w:t>delete(current);</w:t>
-      </w:r>
-    </w:p>
-    <w:p>
-      <w:pPr>
-        <w:pStyle w:val="Normal"/>
-        <w:spacing w:before="0" w:after="200"/>
-        <w:contextualSpacing/>
-        <w:rPr>
-          <w:rFonts w:ascii="Ubuntu" w:hAnsi="Ubuntu"/>
-        </w:rPr>
-      </w:pPr>
-      <w:r>
-        <w:rPr>
-          <w:rFonts w:ascii="Ubuntu" w:hAnsi="Ubuntu"/>
-          <w:sz w:val="20"/>
-          <w:szCs w:val="20"/>
-          <w:lang w:val="en-US"/>
-        </w:rPr>
-        <w:t xml:space="preserve">                </w:t>
-      </w:r>
-      <w:r>
-        <w:rPr>
-          <w:rFonts w:ascii="Ubuntu" w:hAnsi="Ubuntu"/>
-          <w:sz w:val="20"/>
-          <w:szCs w:val="20"/>
-          <w:lang w:val="en-US"/>
-        </w:rPr>
-        <w:t>printf("wrong\n");</w:t>
-      </w:r>
-    </w:p>
-    <w:p>
-      <w:pPr>
-        <w:pStyle w:val="Normal"/>
-        <w:spacing w:before="0" w:after="200"/>
-        <w:contextualSpacing/>
-        <w:rPr>
-          <w:rFonts w:ascii="Ubuntu" w:hAnsi="Ubuntu"/>
-        </w:rPr>
-      </w:pPr>
-      <w:r>
-        <w:rPr>
-          <w:rFonts w:ascii="Ubuntu" w:hAnsi="Ubuntu"/>
-          <w:sz w:val="20"/>
-          <w:szCs w:val="20"/>
-          <w:lang w:val="en-US"/>
-        </w:rPr>
-        <w:t xml:space="preserve">                </w:t>
-      </w:r>
-      <w:r>
-        <w:rPr>
-          <w:rFonts w:ascii="Ubuntu" w:hAnsi="Ubuntu"/>
+          <w:rFonts w:ascii="Bitstream Charter" w:hAnsi="Bitstream Charter"/>
           <w:sz w:val="20"/>
           <w:szCs w:val="20"/>
           <w:lang w:val="en-US"/>
@@ -3392,623 +4076,12 @@
         <w:spacing w:before="0" w:after="200"/>
         <w:contextualSpacing/>
         <w:rPr>
-          <w:rFonts w:ascii="Ubuntu" w:hAnsi="Ubuntu"/>
-        </w:rPr>
-      </w:pPr>
-      <w:r>
-        <w:rPr>
-          <w:rFonts w:ascii="Ubuntu" w:hAnsi="Ubuntu"/>
-          <w:sz w:val="20"/>
-          <w:szCs w:val="20"/>
-          <w:lang w:val="en-US"/>
-        </w:rPr>
-        <w:t xml:space="preserve">            </w:t>
-      </w:r>
-      <w:r>
-        <w:rPr>
-          <w:rFonts w:ascii="Ubuntu" w:hAnsi="Ubuntu"/>
-          <w:sz w:val="20"/>
-          <w:szCs w:val="20"/>
-          <w:lang w:val="en-US"/>
-        </w:rPr>
-        <w:t>}</w:t>
-      </w:r>
-    </w:p>
-    <w:p>
-      <w:pPr>
-        <w:pStyle w:val="Normal"/>
-        <w:spacing w:before="0" w:after="200"/>
-        <w:contextualSpacing/>
-        <w:rPr>
-          <w:rFonts w:ascii="Ubuntu" w:hAnsi="Ubuntu"/>
-        </w:rPr>
-      </w:pPr>
-      <w:r>
-        <w:rPr>
-          <w:rFonts w:ascii="Ubuntu" w:hAnsi="Ubuntu"/>
-          <w:sz w:val="20"/>
-          <w:szCs w:val="20"/>
-          <w:lang w:val="en-US"/>
-        </w:rPr>
-        <w:t xml:space="preserve">        </w:t>
-      </w:r>
-      <w:r>
-        <w:rPr>
-          <w:rFonts w:ascii="Ubuntu" w:hAnsi="Ubuntu"/>
-          <w:sz w:val="20"/>
-          <w:szCs w:val="20"/>
-          <w:lang w:val="en-US"/>
-        </w:rPr>
-        <w:t>else</w:t>
-      </w:r>
-    </w:p>
-    <w:p>
-      <w:pPr>
-        <w:pStyle w:val="Normal"/>
-        <w:spacing w:before="0" w:after="200"/>
-        <w:contextualSpacing/>
-        <w:rPr>
-          <w:rFonts w:ascii="Ubuntu" w:hAnsi="Ubuntu"/>
-        </w:rPr>
-      </w:pPr>
-      <w:r>
-        <w:rPr>
-          <w:rFonts w:ascii="Ubuntu" w:hAnsi="Ubuntu"/>
-          <w:sz w:val="20"/>
-          <w:szCs w:val="20"/>
-          <w:lang w:val="en-US"/>
-        </w:rPr>
-        <w:t xml:space="preserve">        </w:t>
-      </w:r>
-      <w:r>
-        <w:rPr>
-          <w:rFonts w:ascii="Ubuntu" w:hAnsi="Ubuntu"/>
-          <w:sz w:val="20"/>
-          <w:szCs w:val="20"/>
-          <w:lang w:val="en-US"/>
-        </w:rPr>
-        <w:t>{</w:t>
-      </w:r>
-    </w:p>
-    <w:p>
-      <w:pPr>
-        <w:pStyle w:val="Normal"/>
-        <w:spacing w:before="0" w:after="200"/>
-        <w:contextualSpacing/>
-        <w:rPr>
-          <w:rFonts w:ascii="Ubuntu" w:hAnsi="Ubuntu"/>
-        </w:rPr>
-      </w:pPr>
-      <w:r>
-        <w:rPr>
-          <w:rFonts w:ascii="Ubuntu" w:hAnsi="Ubuntu"/>
-          <w:sz w:val="20"/>
-          <w:szCs w:val="20"/>
-          <w:lang w:val="en-US"/>
-        </w:rPr>
-        <w:t xml:space="preserve">            </w:t>
-      </w:r>
-      <w:r>
-        <w:rPr>
-          <w:rFonts w:ascii="Ubuntu" w:hAnsi="Ubuntu"/>
-          <w:sz w:val="20"/>
-          <w:szCs w:val="20"/>
-          <w:lang w:val="en-US"/>
-        </w:rPr>
-        <w:t>tag = strtok((ptrOpen + 1), "&gt;");</w:t>
-      </w:r>
-    </w:p>
-    <w:p>
-      <w:pPr>
-        <w:pStyle w:val="Normal"/>
-        <w:spacing w:before="0" w:after="200"/>
-        <w:contextualSpacing/>
-        <w:rPr>
-          <w:rFonts w:ascii="Ubuntu" w:hAnsi="Ubuntu"/>
-        </w:rPr>
-      </w:pPr>
-      <w:r>
-        <w:rPr>
-          <w:rFonts w:ascii="Ubuntu" w:hAnsi="Ubuntu"/>
-          <w:sz w:val="20"/>
-          <w:szCs w:val="20"/>
-          <w:lang w:val="en-US"/>
-        </w:rPr>
-        <w:t xml:space="preserve">            </w:t>
-      </w:r>
-      <w:r>
-        <w:rPr>
-          <w:rFonts w:ascii="Ubuntu" w:hAnsi="Ubuntu"/>
-          <w:sz w:val="20"/>
-          <w:szCs w:val="20"/>
-          <w:lang w:val="en-US"/>
-        </w:rPr>
-        <w:t>if (strcmp(tag, "br") &amp;&amp; strcmp(tag, "hr"))</w:t>
-      </w:r>
-    </w:p>
-    <w:p>
-      <w:pPr>
-        <w:pStyle w:val="Normal"/>
-        <w:spacing w:before="0" w:after="200"/>
-        <w:contextualSpacing/>
-        <w:rPr>
-          <w:rFonts w:ascii="Ubuntu" w:hAnsi="Ubuntu"/>
-        </w:rPr>
-      </w:pPr>
-      <w:r>
-        <w:rPr>
-          <w:rFonts w:ascii="Ubuntu" w:hAnsi="Ubuntu"/>
-          <w:sz w:val="20"/>
-          <w:szCs w:val="20"/>
-          <w:lang w:val="en-US"/>
-        </w:rPr>
-        <w:t xml:space="preserve">                </w:t>
-      </w:r>
-      <w:r>
-        <w:rPr>
-          <w:rFonts w:ascii="Ubuntu" w:hAnsi="Ubuntu"/>
-          <w:sz w:val="20"/>
-          <w:szCs w:val="20"/>
-          <w:lang w:val="en-US"/>
-        </w:rPr>
-        <w:t>current = push(tag, current);</w:t>
-      </w:r>
-    </w:p>
-    <w:p>
-      <w:pPr>
-        <w:pStyle w:val="Normal"/>
-        <w:spacing w:before="0" w:after="200"/>
-        <w:contextualSpacing/>
-        <w:rPr>
-          <w:rFonts w:ascii="Ubuntu" w:hAnsi="Ubuntu"/>
-        </w:rPr>
-      </w:pPr>
-      <w:r>
-        <w:rPr>
-          <w:rFonts w:ascii="Ubuntu" w:hAnsi="Ubuntu"/>
-          <w:sz w:val="20"/>
-          <w:szCs w:val="20"/>
-          <w:lang w:val="en-US"/>
-        </w:rPr>
-        <w:t xml:space="preserve">        </w:t>
-      </w:r>
-      <w:r>
-        <w:rPr>
-          <w:rFonts w:ascii="Ubuntu" w:hAnsi="Ubuntu"/>
-          <w:sz w:val="20"/>
-          <w:szCs w:val="20"/>
-          <w:lang w:val="en-US"/>
-        </w:rPr>
-        <w:t>}</w:t>
-      </w:r>
-    </w:p>
-    <w:p>
-      <w:pPr>
-        <w:pStyle w:val="Normal"/>
-        <w:spacing w:before="0" w:after="200"/>
-        <w:contextualSpacing/>
-        <w:rPr>
-          <w:rFonts w:ascii="Ubuntu" w:hAnsi="Ubuntu"/>
-        </w:rPr>
-      </w:pPr>
-      <w:r>
-        <w:rPr>
-          <w:rFonts w:ascii="Ubuntu" w:hAnsi="Ubuntu"/>
-          <w:sz w:val="20"/>
-          <w:szCs w:val="20"/>
-          <w:lang w:val="en-US"/>
-        </w:rPr>
-        <w:t xml:space="preserve">        </w:t>
-      </w:r>
-      <w:r>
-        <w:rPr>
-          <w:rFonts w:ascii="Ubuntu" w:hAnsi="Ubuntu"/>
-          <w:sz w:val="20"/>
-          <w:szCs w:val="20"/>
-          <w:lang w:val="en-US"/>
-        </w:rPr>
-        <w:t>ptrOpen = strstr((ptrClose + 1), "&lt;");</w:t>
-      </w:r>
-    </w:p>
-    <w:p>
-      <w:pPr>
-        <w:pStyle w:val="Normal"/>
-        <w:spacing w:before="0" w:after="200"/>
-        <w:contextualSpacing/>
-        <w:rPr>
-          <w:rFonts w:ascii="Ubuntu" w:hAnsi="Ubuntu"/>
-        </w:rPr>
-      </w:pPr>
-      <w:r>
-        <w:rPr>
-          <w:rFonts w:ascii="Ubuntu" w:hAnsi="Ubuntu"/>
-          <w:sz w:val="20"/>
-          <w:szCs w:val="20"/>
-          <w:lang w:val="en-US"/>
-        </w:rPr>
-        <w:t xml:space="preserve">        </w:t>
-      </w:r>
-      <w:r>
-        <w:rPr>
-          <w:rFonts w:ascii="Ubuntu" w:hAnsi="Ubuntu"/>
-          <w:sz w:val="20"/>
-          <w:szCs w:val="20"/>
-          <w:lang w:val="en-US"/>
-        </w:rPr>
-        <w:t>ptrClose = strstr((ptrClose + 1), "&gt;");</w:t>
-      </w:r>
-    </w:p>
-    <w:p>
-      <w:pPr>
-        <w:pStyle w:val="Normal"/>
-        <w:spacing w:before="0" w:after="200"/>
-        <w:contextualSpacing/>
-        <w:rPr>
-          <w:rFonts w:ascii="Ubuntu" w:hAnsi="Ubuntu"/>
-        </w:rPr>
-      </w:pPr>
-      <w:r>
-        <w:rPr>
-          <w:rFonts w:ascii="Ubuntu" w:hAnsi="Ubuntu"/>
-          <w:sz w:val="20"/>
-          <w:szCs w:val="20"/>
-          <w:lang w:val="en-US"/>
-        </w:rPr>
-        <w:t xml:space="preserve">    </w:t>
-      </w:r>
-      <w:r>
-        <w:rPr>
-          <w:rFonts w:ascii="Ubuntu" w:hAnsi="Ubuntu"/>
-          <w:sz w:val="20"/>
-          <w:szCs w:val="20"/>
-          <w:lang w:val="en-US"/>
-        </w:rPr>
-        <w:t>}</w:t>
-      </w:r>
-    </w:p>
-    <w:p>
-      <w:pPr>
-        <w:pStyle w:val="Normal"/>
-        <w:spacing w:before="0" w:after="200"/>
-        <w:contextualSpacing/>
-        <w:rPr>
-          <w:sz w:val="20"/>
-          <w:szCs w:val="20"/>
-          <w:lang w:val="en-US"/>
-        </w:rPr>
-      </w:pPr>
-      <w:r>
-        <w:rPr>
-          <w:rFonts w:ascii="Ubuntu" w:hAnsi="Ubuntu"/>
-        </w:rPr>
-      </w:r>
-    </w:p>
-    <w:p>
-      <w:pPr>
-        <w:pStyle w:val="Normal"/>
-        <w:spacing w:before="0" w:after="200"/>
-        <w:contextualSpacing/>
-        <w:rPr>
-          <w:rFonts w:ascii="Ubuntu" w:hAnsi="Ubuntu"/>
-        </w:rPr>
-      </w:pPr>
-      <w:r>
-        <w:rPr>
-          <w:rFonts w:ascii="Ubuntu" w:hAnsi="Ubuntu"/>
-          <w:sz w:val="20"/>
-          <w:szCs w:val="20"/>
-          <w:lang w:val="en-US"/>
-        </w:rPr>
-        <w:t xml:space="preserve">    </w:t>
-      </w:r>
-      <w:r>
-        <w:rPr>
-          <w:rFonts w:ascii="Ubuntu" w:hAnsi="Ubuntu"/>
-          <w:sz w:val="20"/>
-          <w:szCs w:val="20"/>
-          <w:lang w:val="en-US"/>
-        </w:rPr>
-        <w:t>//  если были закрыты все открывающие теги (осталась только голова списка),</w:t>
-      </w:r>
-    </w:p>
-    <w:p>
-      <w:pPr>
-        <w:pStyle w:val="Normal"/>
-        <w:spacing w:before="0" w:after="200"/>
-        <w:contextualSpacing/>
-        <w:rPr>
-          <w:rFonts w:ascii="Ubuntu" w:hAnsi="Ubuntu"/>
-        </w:rPr>
-      </w:pPr>
-      <w:r>
-        <w:rPr>
-          <w:rFonts w:ascii="Ubuntu" w:hAnsi="Ubuntu"/>
-          <w:sz w:val="20"/>
-          <w:szCs w:val="20"/>
-          <w:lang w:val="en-US"/>
-        </w:rPr>
-        <w:t xml:space="preserve">    </w:t>
-      </w:r>
-      <w:r>
-        <w:rPr>
-          <w:rFonts w:ascii="Ubuntu" w:hAnsi="Ubuntu"/>
-          <w:sz w:val="20"/>
-          <w:szCs w:val="20"/>
-          <w:lang w:val="en-US"/>
-        </w:rPr>
-        <w:t>//  то выводим "correct"</w:t>
-      </w:r>
-    </w:p>
-    <w:p>
-      <w:pPr>
-        <w:pStyle w:val="Normal"/>
-        <w:spacing w:before="0" w:after="200"/>
-        <w:contextualSpacing/>
-        <w:rPr>
-          <w:rFonts w:ascii="Ubuntu" w:hAnsi="Ubuntu"/>
-        </w:rPr>
-      </w:pPr>
-      <w:r>
-        <w:rPr>
-          <w:rFonts w:ascii="Ubuntu" w:hAnsi="Ubuntu"/>
-          <w:sz w:val="20"/>
-          <w:szCs w:val="20"/>
-          <w:lang w:val="en-US"/>
-        </w:rPr>
-        <w:t xml:space="preserve">    </w:t>
-      </w:r>
-      <w:r>
-        <w:rPr>
-          <w:rFonts w:ascii="Ubuntu" w:hAnsi="Ubuntu"/>
-          <w:sz w:val="20"/>
-          <w:szCs w:val="20"/>
-          <w:lang w:val="en-US"/>
-        </w:rPr>
-        <w:t>if (!current-&gt;prev)</w:t>
-      </w:r>
-    </w:p>
-    <w:p>
-      <w:pPr>
-        <w:pStyle w:val="Normal"/>
-        <w:spacing w:before="0" w:after="200"/>
-        <w:contextualSpacing/>
-        <w:rPr>
-          <w:rFonts w:ascii="Ubuntu" w:hAnsi="Ubuntu"/>
-        </w:rPr>
-      </w:pPr>
-      <w:r>
-        <w:rPr>
-          <w:rFonts w:ascii="Ubuntu" w:hAnsi="Ubuntu"/>
-          <w:sz w:val="20"/>
-          <w:szCs w:val="20"/>
-          <w:lang w:val="en-US"/>
-        </w:rPr>
-        <w:t xml:space="preserve">        </w:t>
-      </w:r>
-      <w:r>
-        <w:rPr>
-          <w:rFonts w:ascii="Ubuntu" w:hAnsi="Ubuntu"/>
-          <w:sz w:val="20"/>
-          <w:szCs w:val="20"/>
-          <w:lang w:val="en-US"/>
-        </w:rPr>
-        <w:t>printf("correct\n");</w:t>
-      </w:r>
-    </w:p>
-    <w:p>
-      <w:pPr>
-        <w:pStyle w:val="Normal"/>
-        <w:spacing w:before="0" w:after="200"/>
-        <w:contextualSpacing/>
-        <w:rPr>
-          <w:rFonts w:ascii="Ubuntu" w:hAnsi="Ubuntu"/>
-        </w:rPr>
-      </w:pPr>
-      <w:r>
-        <w:rPr>
-          <w:rFonts w:ascii="Ubuntu" w:hAnsi="Ubuntu"/>
-          <w:sz w:val="20"/>
-          <w:szCs w:val="20"/>
-          <w:lang w:val="en-US"/>
-        </w:rPr>
-        <w:t xml:space="preserve">    </w:t>
-      </w:r>
-      <w:r>
-        <w:rPr>
-          <w:rFonts w:ascii="Ubuntu" w:hAnsi="Ubuntu"/>
-          <w:sz w:val="20"/>
-          <w:szCs w:val="20"/>
-          <w:lang w:val="en-US"/>
-        </w:rPr>
-        <w:t>//  иначе "wrong"</w:t>
-      </w:r>
-    </w:p>
-    <w:p>
-      <w:pPr>
-        <w:pStyle w:val="Normal"/>
-        <w:spacing w:before="0" w:after="200"/>
-        <w:contextualSpacing/>
-        <w:rPr>
-          <w:rFonts w:ascii="Ubuntu" w:hAnsi="Ubuntu"/>
-        </w:rPr>
-      </w:pPr>
-      <w:r>
-        <w:rPr>
-          <w:rFonts w:ascii="Ubuntu" w:hAnsi="Ubuntu"/>
-          <w:sz w:val="20"/>
-          <w:szCs w:val="20"/>
-          <w:lang w:val="en-US"/>
-        </w:rPr>
-        <w:t xml:space="preserve">    </w:t>
-      </w:r>
-      <w:r>
-        <w:rPr>
-          <w:rFonts w:ascii="Ubuntu" w:hAnsi="Ubuntu"/>
-          <w:sz w:val="20"/>
-          <w:szCs w:val="20"/>
-          <w:lang w:val="en-US"/>
-        </w:rPr>
-        <w:t>else</w:t>
-      </w:r>
-    </w:p>
-    <w:p>
-      <w:pPr>
-        <w:pStyle w:val="Normal"/>
-        <w:spacing w:before="0" w:after="200"/>
-        <w:contextualSpacing/>
-        <w:rPr>
-          <w:rFonts w:ascii="Ubuntu" w:hAnsi="Ubuntu"/>
-        </w:rPr>
-      </w:pPr>
-      <w:r>
-        <w:rPr>
-          <w:rFonts w:ascii="Ubuntu" w:hAnsi="Ubuntu"/>
-          <w:sz w:val="20"/>
-          <w:szCs w:val="20"/>
-          <w:lang w:val="en-US"/>
-        </w:rPr>
-        <w:t xml:space="preserve">        </w:t>
-      </w:r>
-      <w:r>
-        <w:rPr>
-          <w:rFonts w:ascii="Ubuntu" w:hAnsi="Ubuntu"/>
-          <w:sz w:val="20"/>
-          <w:szCs w:val="20"/>
-          <w:lang w:val="en-US"/>
-        </w:rPr>
-        <w:t>printf("wrong\n");</w:t>
-      </w:r>
-    </w:p>
-    <w:p>
-      <w:pPr>
-        <w:pStyle w:val="Normal"/>
-        <w:spacing w:before="0" w:after="200"/>
-        <w:contextualSpacing/>
-        <w:rPr>
-          <w:sz w:val="20"/>
-          <w:szCs w:val="20"/>
-          <w:lang w:val="en-US"/>
-        </w:rPr>
-      </w:pPr>
-      <w:r>
-        <w:rPr>
-          <w:rFonts w:ascii="Ubuntu" w:hAnsi="Ubuntu"/>
-        </w:rPr>
-      </w:r>
-    </w:p>
-    <w:p>
-      <w:pPr>
-        <w:pStyle w:val="Normal"/>
-        <w:spacing w:before="0" w:after="200"/>
-        <w:contextualSpacing/>
-        <w:rPr>
-          <w:rFonts w:ascii="Ubuntu" w:hAnsi="Ubuntu"/>
-        </w:rPr>
-      </w:pPr>
-      <w:r>
-        <w:rPr>
-          <w:rFonts w:ascii="Ubuntu" w:hAnsi="Ubuntu"/>
-          <w:sz w:val="20"/>
-          <w:szCs w:val="20"/>
-          <w:lang w:val="en-US"/>
-        </w:rPr>
-        <w:t xml:space="preserve">    </w:t>
-      </w:r>
-      <w:r>
-        <w:rPr>
-          <w:rFonts w:ascii="Ubuntu" w:hAnsi="Ubuntu"/>
-          <w:sz w:val="20"/>
-          <w:szCs w:val="20"/>
-          <w:lang w:val="en-US"/>
-        </w:rPr>
-        <w:t>//  очищаем оставшуюся динамическую память</w:t>
-      </w:r>
-    </w:p>
-    <w:p>
-      <w:pPr>
-        <w:pStyle w:val="Normal"/>
-        <w:spacing w:before="0" w:after="200"/>
-        <w:contextualSpacing/>
-        <w:rPr>
-          <w:rFonts w:ascii="Ubuntu" w:hAnsi="Ubuntu"/>
-        </w:rPr>
-      </w:pPr>
-      <w:r>
-        <w:rPr>
-          <w:rFonts w:ascii="Ubuntu" w:hAnsi="Ubuntu"/>
-          <w:sz w:val="20"/>
-          <w:szCs w:val="20"/>
-          <w:lang w:val="en-US"/>
-        </w:rPr>
-        <w:t xml:space="preserve">    </w:t>
-      </w:r>
-      <w:r>
-        <w:rPr>
-          <w:rFonts w:ascii="Ubuntu" w:hAnsi="Ubuntu"/>
-          <w:sz w:val="20"/>
-          <w:szCs w:val="20"/>
-          <w:lang w:val="en-US"/>
-        </w:rPr>
-        <w:t>delete(current);</w:t>
-      </w:r>
-    </w:p>
-    <w:p>
-      <w:pPr>
-        <w:pStyle w:val="Normal"/>
-        <w:spacing w:before="0" w:after="200"/>
-        <w:contextualSpacing/>
-        <w:rPr>
-          <w:sz w:val="20"/>
-          <w:szCs w:val="20"/>
-          <w:lang w:val="en-US"/>
-        </w:rPr>
-      </w:pPr>
-      <w:r>
-        <w:rPr>
-          <w:rFonts w:ascii="Ubuntu" w:hAnsi="Ubuntu"/>
-        </w:rPr>
-      </w:r>
-    </w:p>
-    <w:p>
-      <w:pPr>
-        <w:pStyle w:val="Normal"/>
-        <w:spacing w:before="0" w:after="200"/>
-        <w:contextualSpacing/>
-        <w:rPr>
-          <w:rFonts w:ascii="Ubuntu" w:hAnsi="Ubuntu"/>
-        </w:rPr>
-      </w:pPr>
-      <w:r>
-        <w:rPr>
-          <w:rFonts w:ascii="Ubuntu" w:hAnsi="Ubuntu"/>
-          <w:sz w:val="20"/>
-          <w:szCs w:val="20"/>
-          <w:lang w:val="en-US"/>
-        </w:rPr>
-        <w:t xml:space="preserve">    </w:t>
-      </w:r>
-      <w:r>
-        <w:rPr>
-          <w:rFonts w:ascii="Ubuntu" w:hAnsi="Ubuntu"/>
-          <w:sz w:val="20"/>
-          <w:szCs w:val="20"/>
-          <w:lang w:val="en-US"/>
-        </w:rPr>
-        <w:t>return 0;</w:t>
-      </w:r>
-    </w:p>
-    <w:p>
-      <w:pPr>
-        <w:pStyle w:val="Normal"/>
-        <w:spacing w:before="0" w:after="200"/>
-        <w:contextualSpacing/>
-        <w:rPr>
-          <w:rFonts w:ascii="Ubuntu" w:hAnsi="Ubuntu"/>
-        </w:rPr>
-      </w:pPr>
-      <w:r>
-        <w:rPr>
-          <w:rFonts w:ascii="Ubuntu" w:hAnsi="Ubuntu"/>
+          <w:rFonts w:ascii="Bitstream Charter" w:hAnsi="Bitstream Charter"/>
+        </w:rPr>
+      </w:pPr>
+      <w:r>
+        <w:rPr>
+          <w:rFonts w:ascii="Bitstream Charter" w:hAnsi="Bitstream Charter"/>
           <w:sz w:val="20"/>
           <w:szCs w:val="20"/>
           <w:lang w:val="en-US"/>
@@ -4072,25 +4145,7 @@
           <w:szCs w:val="28"/>
           <w:lang w:val="en-US"/>
         </w:rPr>
-        <w:t>Добавление в с</w:t>
-      </w:r>
-      <w:r>
-        <w:rPr>
-          <w:rFonts w:ascii="Bitstream Charter" w:hAnsi="Bitstream Charter"/>
-          <w:sz w:val="28"/>
-          <w:szCs w:val="28"/>
-          <w:lang w:val="en-US"/>
-        </w:rPr>
-        <w:t>тек</w:t>
-      </w:r>
-      <w:r>
-        <w:rPr>
-          <w:rFonts w:ascii="Bitstream Charter" w:hAnsi="Bitstream Charter"/>
-          <w:sz w:val="28"/>
-          <w:szCs w:val="28"/>
-          <w:lang w:val="en-US"/>
-        </w:rPr>
-        <w:t xml:space="preserve"> структуры с именем последнего открывающего (но требующего закрытия) тега реализовано при помощи функции </w:t>
+        <w:t xml:space="preserve">Добавление в стек структуры с именем последнего открывающего (но требующего закрытия) тега реализовано при помощи функции </w:t>
       </w:r>
       <w:r>
         <w:rPr>
@@ -4556,7 +4611,7 @@
         <w:docPartGallery w:val="Page Numbers (Bottom of Page)"/>
         <w:docPartUnique w:val="true"/>
       </w:docPartObj>
-      <w:id w:val="1741318628"/>
+      <w:id w:val="1703114564"/>
     </w:sdtPr>
     <w:sdtContent>
       <w:p>
@@ -5837,6 +5892,15 @@
   </w:style>
   <w:style w:type="character" w:styleId="ListLabel70">
     <w:name w:val="ListLabel 70"/>
+    <w:qFormat/>
+    <w:rPr>
+      <w:rFonts w:ascii="Bitstream Charter" w:hAnsi="Bitstream Charter" w:cs="Wingdings"/>
+      <w:b/>
+      <w:sz w:val="24"/>
+    </w:rPr>
+  </w:style>
+  <w:style w:type="character" w:styleId="ListLabel71">
+    <w:name w:val="ListLabel 71"/>
     <w:qFormat/>
     <w:rPr>
       <w:rFonts w:ascii="Bitstream Charter" w:hAnsi="Bitstream Charter" w:cs="Wingdings"/>

</xml_diff>